<commit_message>
new footer and solve navigation bar rightest problem
</commit_message>
<xml_diff>
--- a/file_management.docx
+++ b/file_management.docx
@@ -785,42 +785,111 @@
           <w:tcPr>
             <w:tcW w:w="3681" w:type="dxa"/>
           </w:tcPr>
-          <w:p/>
-        </w:tc>
-        <w:tc>
-          <w:tcPr>
-            <w:tcW w:w="3685" w:type="dxa"/>
-          </w:tcPr>
-          <w:p/>
-        </w:tc>
-        <w:tc>
-          <w:tcPr>
-            <w:tcW w:w="3402" w:type="dxa"/>
-          </w:tcPr>
-          <w:p/>
-        </w:tc>
-      </w:tr>
-      <w:tr>
-        <w:tc>
-          <w:tcPr>
-            <w:tcW w:w="3681" w:type="dxa"/>
-          </w:tcPr>
-          <w:p/>
-        </w:tc>
-        <w:tc>
-          <w:tcPr>
-            <w:tcW w:w="3685" w:type="dxa"/>
-          </w:tcPr>
-          <w:p/>
-        </w:tc>
-        <w:tc>
-          <w:tcPr>
-            <w:tcW w:w="3402" w:type="dxa"/>
-          </w:tcPr>
-          <w:p/>
-        </w:tc>
-        <w:bookmarkStart w:id="0" w:name="_GoBack"/>
-        <w:bookmarkEnd w:id="0"/>
+          <w:p>
+            <w:r>
+              <w:t>T--</w:t>
+            </w:r>
+            <w:proofErr w:type="spellStart"/>
+            <w:r>
+              <w:t>NCTU_Formosa</w:t>
+            </w:r>
+            <w:proofErr w:type="spellEnd"/>
+            <w:r>
+              <w:t>--footer2.png</w:t>
+            </w:r>
+          </w:p>
+        </w:tc>
+        <w:tc>
+          <w:tcPr>
+            <w:tcW w:w="3685" w:type="dxa"/>
+          </w:tcPr>
+          <w:p>
+            <w:r>
+              <w:rPr>
+                <w:noProof/>
+              </w:rPr>
+              <w:drawing>
+                <wp:inline distT="0" distB="0" distL="0" distR="0">
+                  <wp:extent cx="2202815" cy="588010"/>
+                  <wp:effectExtent l="0" t="0" r="6985" b="2540"/>
+                  <wp:docPr id="2" name="圖片 2"/>
+                  <wp:cNvGraphicFramePr>
+                    <a:graphicFrameLocks xmlns:a="http://schemas.openxmlformats.org/drawingml/2006/main" noChangeAspect="1"/>
+                  </wp:cNvGraphicFramePr>
+                  <a:graphic xmlns:a="http://schemas.openxmlformats.org/drawingml/2006/main">
+                    <a:graphicData uri="http://schemas.openxmlformats.org/drawingml/2006/picture">
+                      <pic:pic xmlns:pic="http://schemas.openxmlformats.org/drawingml/2006/picture">
+                        <pic:nvPicPr>
+                          <pic:cNvPr id="2" name="footer2.png"/>
+                          <pic:cNvPicPr/>
+                        </pic:nvPicPr>
+                        <pic:blipFill>
+                          <a:blip r:embed="rId10" cstate="print">
+                            <a:extLst>
+                              <a:ext uri="{28A0092B-C50C-407E-A947-70E740481C1C}">
+                                <a14:useLocalDpi xmlns:a14="http://schemas.microsoft.com/office/drawing/2010/main" val="0"/>
+                              </a:ext>
+                            </a:extLst>
+                          </a:blip>
+                          <a:stretch>
+                            <a:fillRect/>
+                          </a:stretch>
+                        </pic:blipFill>
+                        <pic:spPr>
+                          <a:xfrm>
+                            <a:off x="0" y="0"/>
+                            <a:ext cx="2202815" cy="588010"/>
+                          </a:xfrm>
+                          <a:prstGeom prst="rect">
+                            <a:avLst/>
+                          </a:prstGeom>
+                        </pic:spPr>
+                      </pic:pic>
+                    </a:graphicData>
+                  </a:graphic>
+                </wp:inline>
+              </w:drawing>
+            </w:r>
+          </w:p>
+        </w:tc>
+        <w:tc>
+          <w:tcPr>
+            <w:tcW w:w="3402" w:type="dxa"/>
+          </w:tcPr>
+          <w:p>
+            <w:r>
+              <w:t>https://2019.igem.org/wiki/images/f/f7/T--</w:t>
+            </w:r>
+            <w:proofErr w:type="spellStart"/>
+            <w:r>
+              <w:t>NCTU_Formosa</w:t>
+            </w:r>
+            <w:proofErr w:type="spellEnd"/>
+            <w:r>
+              <w:t>--footer2.png</w:t>
+            </w:r>
+          </w:p>
+        </w:tc>
+      </w:tr>
+      <w:tr>
+        <w:tc>
+          <w:tcPr>
+            <w:tcW w:w="3681" w:type="dxa"/>
+          </w:tcPr>
+          <w:p/>
+        </w:tc>
+        <w:tc>
+          <w:tcPr>
+            <w:tcW w:w="3685" w:type="dxa"/>
+          </w:tcPr>
+          <w:p/>
+        </w:tc>
+        <w:tc>
+          <w:tcPr>
+            <w:tcW w:w="3402" w:type="dxa"/>
+          </w:tcPr>
+          <w:p/>
+        </w:tc>
       </w:tr>
       <w:tr>
         <w:tc>
@@ -983,7 +1052,10 @@
         </w:tc>
       </w:tr>
     </w:tbl>
-    <w:p/>
+    <w:p>
+      <w:bookmarkStart w:id="0" w:name="_GoBack"/>
+      <w:bookmarkEnd w:id="0"/>
+    </w:p>
     <w:sectPr>
       <w:pgSz w:w="12240" w:h="15840"/>
       <w:pgMar w:top="567" w:right="567" w:bottom="567" w:left="567" w:header="708" w:footer="708" w:gutter="0"/>

</xml_diff>

<commit_message>
add instuctors, advisors, members
</commit_message>
<xml_diff>
--- a/file_management.docx
+++ b/file_management.docx
@@ -2080,7 +2080,6 @@
                 <w:noProof/>
               </w:rPr>
             </w:pPr>
-            <w:bookmarkStart w:id="0" w:name="_GoBack"/>
             <w:r>
               <w:rPr>
                 <w:noProof/>
@@ -2127,7 +2126,6 @@
                 </wp:inline>
               </w:drawing>
             </w:r>
-            <w:bookmarkEnd w:id="0"/>
           </w:p>
         </w:tc>
         <w:tc>
@@ -2154,7 +2152,11 @@
           <w:tcPr>
             <w:tcW w:w="3681" w:type="dxa"/>
           </w:tcPr>
-          <w:p/>
+          <w:p>
+            <w:r>
+              <w:t>T--NCTU Formosa--Advisors.png</w:t>
+            </w:r>
+          </w:p>
         </w:tc>
         <w:tc>
           <w:tcPr>
@@ -2166,13 +2168,71 @@
                 <w:noProof/>
               </w:rPr>
             </w:pPr>
+            <w:r>
+              <w:rPr>
+                <w:noProof/>
+              </w:rPr>
+              <w:drawing>
+                <wp:inline distT="0" distB="0" distL="0" distR="0">
+                  <wp:extent cx="2202815" cy="135890"/>
+                  <wp:effectExtent l="0" t="0" r="0" b="0"/>
+                  <wp:docPr id="22" name="圖片 22"/>
+                  <wp:cNvGraphicFramePr>
+                    <a:graphicFrameLocks xmlns:a="http://schemas.openxmlformats.org/drawingml/2006/main" noChangeAspect="1"/>
+                  </wp:cNvGraphicFramePr>
+                  <a:graphic xmlns:a="http://schemas.openxmlformats.org/drawingml/2006/main">
+                    <a:graphicData uri="http://schemas.openxmlformats.org/drawingml/2006/picture">
+                      <pic:pic xmlns:pic="http://schemas.openxmlformats.org/drawingml/2006/picture">
+                        <pic:nvPicPr>
+                          <pic:cNvPr id="22" name="advisors.png"/>
+                          <pic:cNvPicPr/>
+                        </pic:nvPicPr>
+                        <pic:blipFill>
+                          <a:blip r:embed="rId26" cstate="print">
+                            <a:extLst>
+                              <a:ext uri="{28A0092B-C50C-407E-A947-70E740481C1C}">
+                                <a14:useLocalDpi xmlns:a14="http://schemas.microsoft.com/office/drawing/2010/main" val="0"/>
+                              </a:ext>
+                            </a:extLst>
+                          </a:blip>
+                          <a:stretch>
+                            <a:fillRect/>
+                          </a:stretch>
+                        </pic:blipFill>
+                        <pic:spPr>
+                          <a:xfrm>
+                            <a:off x="0" y="0"/>
+                            <a:ext cx="2202815" cy="135890"/>
+                          </a:xfrm>
+                          <a:prstGeom prst="rect">
+                            <a:avLst/>
+                          </a:prstGeom>
+                        </pic:spPr>
+                      </pic:pic>
+                    </a:graphicData>
+                  </a:graphic>
+                </wp:inline>
+              </w:drawing>
+            </w:r>
           </w:p>
         </w:tc>
         <w:tc>
           <w:tcPr>
             <w:tcW w:w="3402" w:type="dxa"/>
           </w:tcPr>
-          <w:p/>
+          <w:p>
+            <w:r>
+              <w:t>https://2019.igem.org/wiki/images/c/c2/T--</w:t>
+            </w:r>
+            <w:proofErr w:type="spellStart"/>
+            <w:r>
+              <w:t>NCTU_Formosa</w:t>
+            </w:r>
+            <w:proofErr w:type="spellEnd"/>
+            <w:r>
+              <w:t>--Advisors.png</w:t>
+            </w:r>
+          </w:p>
         </w:tc>
       </w:tr>
       <w:tr>
@@ -2180,7 +2240,11 @@
           <w:tcPr>
             <w:tcW w:w="3681" w:type="dxa"/>
           </w:tcPr>
-          <w:p/>
+          <w:p>
+            <w:r>
+              <w:t>T--NCTU Formosa--Instructors.png</w:t>
+            </w:r>
+          </w:p>
         </w:tc>
         <w:tc>
           <w:tcPr>
@@ -2192,13 +2256,71 @@
                 <w:noProof/>
               </w:rPr>
             </w:pPr>
+            <w:r>
+              <w:rPr>
+                <w:noProof/>
+              </w:rPr>
+              <w:drawing>
+                <wp:inline distT="0" distB="0" distL="0" distR="0">
+                  <wp:extent cx="2202815" cy="135890"/>
+                  <wp:effectExtent l="0" t="0" r="0" b="0"/>
+                  <wp:docPr id="24" name="圖片 24"/>
+                  <wp:cNvGraphicFramePr>
+                    <a:graphicFrameLocks xmlns:a="http://schemas.openxmlformats.org/drawingml/2006/main" noChangeAspect="1"/>
+                  </wp:cNvGraphicFramePr>
+                  <a:graphic xmlns:a="http://schemas.openxmlformats.org/drawingml/2006/main">
+                    <a:graphicData uri="http://schemas.openxmlformats.org/drawingml/2006/picture">
+                      <pic:pic xmlns:pic="http://schemas.openxmlformats.org/drawingml/2006/picture">
+                        <pic:nvPicPr>
+                          <pic:cNvPr id="24" name="instructors.png"/>
+                          <pic:cNvPicPr/>
+                        </pic:nvPicPr>
+                        <pic:blipFill>
+                          <a:blip r:embed="rId27" cstate="print">
+                            <a:extLst>
+                              <a:ext uri="{28A0092B-C50C-407E-A947-70E740481C1C}">
+                                <a14:useLocalDpi xmlns:a14="http://schemas.microsoft.com/office/drawing/2010/main" val="0"/>
+                              </a:ext>
+                            </a:extLst>
+                          </a:blip>
+                          <a:stretch>
+                            <a:fillRect/>
+                          </a:stretch>
+                        </pic:blipFill>
+                        <pic:spPr>
+                          <a:xfrm>
+                            <a:off x="0" y="0"/>
+                            <a:ext cx="2202815" cy="135890"/>
+                          </a:xfrm>
+                          <a:prstGeom prst="rect">
+                            <a:avLst/>
+                          </a:prstGeom>
+                        </pic:spPr>
+                      </pic:pic>
+                    </a:graphicData>
+                  </a:graphic>
+                </wp:inline>
+              </w:drawing>
+            </w:r>
           </w:p>
         </w:tc>
         <w:tc>
           <w:tcPr>
             <w:tcW w:w="3402" w:type="dxa"/>
           </w:tcPr>
-          <w:p/>
+          <w:p>
+            <w:r>
+              <w:t>https://2019.igem.org/wiki/images/9/96/T--</w:t>
+            </w:r>
+            <w:proofErr w:type="spellStart"/>
+            <w:r>
+              <w:t>NCTU_Formosa</w:t>
+            </w:r>
+            <w:proofErr w:type="spellEnd"/>
+            <w:r>
+              <w:t>--Instructors.png</w:t>
+            </w:r>
+          </w:p>
         </w:tc>
       </w:tr>
       <w:tr>
@@ -2206,7 +2328,12 @@
           <w:tcPr>
             <w:tcW w:w="3681" w:type="dxa"/>
           </w:tcPr>
-          <w:p/>
+          <w:p>
+            <w:r>
+              <w:lastRenderedPageBreak/>
+              <w:t>T--NCTU Formosa--Team Members.png</w:t>
+            </w:r>
+          </w:p>
         </w:tc>
         <w:tc>
           <w:tcPr>
@@ -2218,13 +2345,71 @@
                 <w:noProof/>
               </w:rPr>
             </w:pPr>
+            <w:r>
+              <w:rPr>
+                <w:noProof/>
+              </w:rPr>
+              <w:drawing>
+                <wp:inline distT="0" distB="0" distL="0" distR="0">
+                  <wp:extent cx="2202815" cy="135890"/>
+                  <wp:effectExtent l="0" t="0" r="0" b="0"/>
+                  <wp:docPr id="25" name="圖片 25"/>
+                  <wp:cNvGraphicFramePr>
+                    <a:graphicFrameLocks xmlns:a="http://schemas.openxmlformats.org/drawingml/2006/main" noChangeAspect="1"/>
+                  </wp:cNvGraphicFramePr>
+                  <a:graphic xmlns:a="http://schemas.openxmlformats.org/drawingml/2006/main">
+                    <a:graphicData uri="http://schemas.openxmlformats.org/drawingml/2006/picture">
+                      <pic:pic xmlns:pic="http://schemas.openxmlformats.org/drawingml/2006/picture">
+                        <pic:nvPicPr>
+                          <pic:cNvPr id="25" name="team_members.png"/>
+                          <pic:cNvPicPr/>
+                        </pic:nvPicPr>
+                        <pic:blipFill>
+                          <a:blip r:embed="rId28" cstate="print">
+                            <a:extLst>
+                              <a:ext uri="{28A0092B-C50C-407E-A947-70E740481C1C}">
+                                <a14:useLocalDpi xmlns:a14="http://schemas.microsoft.com/office/drawing/2010/main" val="0"/>
+                              </a:ext>
+                            </a:extLst>
+                          </a:blip>
+                          <a:stretch>
+                            <a:fillRect/>
+                          </a:stretch>
+                        </pic:blipFill>
+                        <pic:spPr>
+                          <a:xfrm>
+                            <a:off x="0" y="0"/>
+                            <a:ext cx="2202815" cy="135890"/>
+                          </a:xfrm>
+                          <a:prstGeom prst="rect">
+                            <a:avLst/>
+                          </a:prstGeom>
+                        </pic:spPr>
+                      </pic:pic>
+                    </a:graphicData>
+                  </a:graphic>
+                </wp:inline>
+              </w:drawing>
+            </w:r>
           </w:p>
         </w:tc>
         <w:tc>
           <w:tcPr>
             <w:tcW w:w="3402" w:type="dxa"/>
           </w:tcPr>
-          <w:p/>
+          <w:p>
+            <w:r>
+              <w:t>https://2019.igem.org/wiki/images/5/51/T--</w:t>
+            </w:r>
+            <w:proofErr w:type="spellStart"/>
+            <w:r>
+              <w:t>NCTU_Formosa</w:t>
+            </w:r>
+            <w:proofErr w:type="spellEnd"/>
+            <w:r>
+              <w:t>--Team_Members.png</w:t>
+            </w:r>
+          </w:p>
         </w:tc>
       </w:tr>
       <w:tr>
@@ -2232,7 +2417,10 @@
           <w:tcPr>
             <w:tcW w:w="3681" w:type="dxa"/>
           </w:tcPr>
-          <w:p/>
+          <w:p>
+            <w:bookmarkStart w:id="0" w:name="_GoBack"/>
+            <w:bookmarkEnd w:id="0"/>
+          </w:p>
         </w:tc>
         <w:tc>
           <w:tcPr>

</xml_diff>

<commit_message>
add personal photos and hover
</commit_message>
<xml_diff>
--- a/file_management.docx
+++ b/file_management.docx
@@ -2505,6 +2505,2836 @@
           <w:tcPr>
             <w:tcW w:w="3681" w:type="dxa"/>
           </w:tcPr>
+          <w:p>
+            <w:r>
+              <w:t>T--NCTU Formosa--Ryan1.jpg</w:t>
+            </w:r>
+          </w:p>
+        </w:tc>
+        <w:tc>
+          <w:tcPr>
+            <w:tcW w:w="3685" w:type="dxa"/>
+          </w:tcPr>
+          <w:p>
+            <w:pPr>
+              <w:rPr>
+                <w:rFonts w:hint="eastAsia"/>
+                <w:noProof/>
+              </w:rPr>
+            </w:pPr>
+            <w:r>
+              <w:rPr>
+                <w:noProof/>
+              </w:rPr>
+              <w:drawing>
+                <wp:inline distT="0" distB="0" distL="0" distR="0">
+                  <wp:extent cx="2202815" cy="2937086"/>
+                  <wp:effectExtent l="0" t="0" r="6985" b="0"/>
+                  <wp:docPr id="27" name="圖片 27"/>
+                  <wp:cNvGraphicFramePr>
+                    <a:graphicFrameLocks xmlns:a="http://schemas.openxmlformats.org/drawingml/2006/main" noChangeAspect="1"/>
+                  </wp:cNvGraphicFramePr>
+                  <a:graphic xmlns:a="http://schemas.openxmlformats.org/drawingml/2006/main">
+                    <a:graphicData uri="http://schemas.openxmlformats.org/drawingml/2006/picture">
+                      <pic:pic xmlns:pic="http://schemas.openxmlformats.org/drawingml/2006/picture">
+                        <pic:nvPicPr>
+                          <pic:cNvPr id="27" name="Ryan1.jpg"/>
+                          <pic:cNvPicPr/>
+                        </pic:nvPicPr>
+                        <pic:blipFill>
+                          <a:blip r:embed="rId30" cstate="print">
+                            <a:extLst>
+                              <a:ext uri="{28A0092B-C50C-407E-A947-70E740481C1C}">
+                                <a14:useLocalDpi xmlns:a14="http://schemas.microsoft.com/office/drawing/2010/main" val="0"/>
+                              </a:ext>
+                            </a:extLst>
+                          </a:blip>
+                          <a:stretch>
+                            <a:fillRect/>
+                          </a:stretch>
+                        </pic:blipFill>
+                        <pic:spPr>
+                          <a:xfrm>
+                            <a:off x="0" y="0"/>
+                            <a:ext cx="2202815" cy="2937086"/>
+                          </a:xfrm>
+                          <a:prstGeom prst="rect">
+                            <a:avLst/>
+                          </a:prstGeom>
+                        </pic:spPr>
+                      </pic:pic>
+                    </a:graphicData>
+                  </a:graphic>
+                </wp:inline>
+              </w:drawing>
+            </w:r>
+          </w:p>
+        </w:tc>
+        <w:tc>
+          <w:tcPr>
+            <w:tcW w:w="3402" w:type="dxa"/>
+          </w:tcPr>
+          <w:p>
+            <w:r>
+              <w:t>https://2019.igem.org/wiki/images/8/8f/T--</w:t>
+            </w:r>
+            <w:proofErr w:type="spellStart"/>
+            <w:r>
+              <w:t>NCTU_Formosa</w:t>
+            </w:r>
+            <w:proofErr w:type="spellEnd"/>
+            <w:r>
+              <w:t>--Ryan1.jpg</w:t>
+            </w:r>
+          </w:p>
+        </w:tc>
+      </w:tr>
+      <w:tr>
+        <w:tc>
+          <w:tcPr>
+            <w:tcW w:w="3681" w:type="dxa"/>
+          </w:tcPr>
+          <w:p>
+            <w:r>
+              <w:t>T--NCTU Formosa--Ryan2.jpg</w:t>
+            </w:r>
+          </w:p>
+        </w:tc>
+        <w:tc>
+          <w:tcPr>
+            <w:tcW w:w="3685" w:type="dxa"/>
+          </w:tcPr>
+          <w:p>
+            <w:pPr>
+              <w:rPr>
+                <w:noProof/>
+              </w:rPr>
+            </w:pPr>
+            <w:r>
+              <w:rPr>
+                <w:noProof/>
+              </w:rPr>
+              <w:drawing>
+                <wp:inline distT="0" distB="0" distL="0" distR="0">
+                  <wp:extent cx="2202656" cy="2936875"/>
+                  <wp:effectExtent l="0" t="0" r="7620" b="0"/>
+                  <wp:docPr id="28" name="圖片 28"/>
+                  <wp:cNvGraphicFramePr>
+                    <a:graphicFrameLocks xmlns:a="http://schemas.openxmlformats.org/drawingml/2006/main" noChangeAspect="1"/>
+                  </wp:cNvGraphicFramePr>
+                  <a:graphic xmlns:a="http://schemas.openxmlformats.org/drawingml/2006/main">
+                    <a:graphicData uri="http://schemas.openxmlformats.org/drawingml/2006/picture">
+                      <pic:pic xmlns:pic="http://schemas.openxmlformats.org/drawingml/2006/picture">
+                        <pic:nvPicPr>
+                          <pic:cNvPr id="28" name="Ryan2.jpg"/>
+                          <pic:cNvPicPr/>
+                        </pic:nvPicPr>
+                        <pic:blipFill>
+                          <a:blip r:embed="rId31" cstate="print">
+                            <a:extLst>
+                              <a:ext uri="{28A0092B-C50C-407E-A947-70E740481C1C}">
+                                <a14:useLocalDpi xmlns:a14="http://schemas.microsoft.com/office/drawing/2010/main" val="0"/>
+                              </a:ext>
+                            </a:extLst>
+                          </a:blip>
+                          <a:stretch>
+                            <a:fillRect/>
+                          </a:stretch>
+                        </pic:blipFill>
+                        <pic:spPr>
+                          <a:xfrm>
+                            <a:off x="0" y="0"/>
+                            <a:ext cx="2202656" cy="2936875"/>
+                          </a:xfrm>
+                          <a:prstGeom prst="rect">
+                            <a:avLst/>
+                          </a:prstGeom>
+                        </pic:spPr>
+                      </pic:pic>
+                    </a:graphicData>
+                  </a:graphic>
+                </wp:inline>
+              </w:drawing>
+            </w:r>
+          </w:p>
+        </w:tc>
+        <w:tc>
+          <w:tcPr>
+            <w:tcW w:w="3402" w:type="dxa"/>
+          </w:tcPr>
+          <w:p>
+            <w:r>
+              <w:t>https://2019.igem.org/wiki/images/b/bd/T--</w:t>
+            </w:r>
+            <w:proofErr w:type="spellStart"/>
+            <w:r>
+              <w:t>NCTU_Formosa</w:t>
+            </w:r>
+            <w:proofErr w:type="spellEnd"/>
+            <w:r>
+              <w:t>--Ryan2.jpg</w:t>
+            </w:r>
+          </w:p>
+        </w:tc>
+      </w:tr>
+      <w:tr>
+        <w:tc>
+          <w:tcPr>
+            <w:tcW w:w="3681" w:type="dxa"/>
+          </w:tcPr>
+          <w:p>
+            <w:r>
+              <w:lastRenderedPageBreak/>
+              <w:t>T--NCTU Formosa--Amy1.jpg</w:t>
+            </w:r>
+          </w:p>
+        </w:tc>
+        <w:tc>
+          <w:tcPr>
+            <w:tcW w:w="3685" w:type="dxa"/>
+          </w:tcPr>
+          <w:p>
+            <w:pPr>
+              <w:rPr>
+                <w:noProof/>
+              </w:rPr>
+            </w:pPr>
+            <w:r>
+              <w:rPr>
+                <w:noProof/>
+              </w:rPr>
+              <w:drawing>
+                <wp:inline distT="0" distB="0" distL="0" distR="0">
+                  <wp:extent cx="2202656" cy="2936875"/>
+                  <wp:effectExtent l="0" t="0" r="7620" b="0"/>
+                  <wp:docPr id="29" name="圖片 29"/>
+                  <wp:cNvGraphicFramePr>
+                    <a:graphicFrameLocks xmlns:a="http://schemas.openxmlformats.org/drawingml/2006/main" noChangeAspect="1"/>
+                  </wp:cNvGraphicFramePr>
+                  <a:graphic xmlns:a="http://schemas.openxmlformats.org/drawingml/2006/main">
+                    <a:graphicData uri="http://schemas.openxmlformats.org/drawingml/2006/picture">
+                      <pic:pic xmlns:pic="http://schemas.openxmlformats.org/drawingml/2006/picture">
+                        <pic:nvPicPr>
+                          <pic:cNvPr id="29" name="Amy1.jpg"/>
+                          <pic:cNvPicPr/>
+                        </pic:nvPicPr>
+                        <pic:blipFill>
+                          <a:blip r:embed="rId32" cstate="print">
+                            <a:extLst>
+                              <a:ext uri="{28A0092B-C50C-407E-A947-70E740481C1C}">
+                                <a14:useLocalDpi xmlns:a14="http://schemas.microsoft.com/office/drawing/2010/main" val="0"/>
+                              </a:ext>
+                            </a:extLst>
+                          </a:blip>
+                          <a:stretch>
+                            <a:fillRect/>
+                          </a:stretch>
+                        </pic:blipFill>
+                        <pic:spPr>
+                          <a:xfrm>
+                            <a:off x="0" y="0"/>
+                            <a:ext cx="2202656" cy="2936875"/>
+                          </a:xfrm>
+                          <a:prstGeom prst="rect">
+                            <a:avLst/>
+                          </a:prstGeom>
+                        </pic:spPr>
+                      </pic:pic>
+                    </a:graphicData>
+                  </a:graphic>
+                </wp:inline>
+              </w:drawing>
+            </w:r>
+          </w:p>
+        </w:tc>
+        <w:tc>
+          <w:tcPr>
+            <w:tcW w:w="3402" w:type="dxa"/>
+          </w:tcPr>
+          <w:p>
+            <w:r>
+              <w:t>https://2019.igem.org/wiki/images/8/81/T--</w:t>
+            </w:r>
+            <w:proofErr w:type="spellStart"/>
+            <w:r>
+              <w:t>NCTU_Formosa</w:t>
+            </w:r>
+            <w:proofErr w:type="spellEnd"/>
+            <w:r>
+              <w:t>--Amy1.jpg</w:t>
+            </w:r>
+          </w:p>
+        </w:tc>
+      </w:tr>
+      <w:tr>
+        <w:tc>
+          <w:tcPr>
+            <w:tcW w:w="3681" w:type="dxa"/>
+          </w:tcPr>
+          <w:p>
+            <w:r>
+              <w:t>T--NCTU Formosa--Amy2.jpg</w:t>
+            </w:r>
+          </w:p>
+        </w:tc>
+        <w:tc>
+          <w:tcPr>
+            <w:tcW w:w="3685" w:type="dxa"/>
+          </w:tcPr>
+          <w:p>
+            <w:pPr>
+              <w:rPr>
+                <w:noProof/>
+              </w:rPr>
+            </w:pPr>
+            <w:r>
+              <w:rPr>
+                <w:noProof/>
+              </w:rPr>
+              <w:drawing>
+                <wp:inline distT="0" distB="0" distL="0" distR="0">
+                  <wp:extent cx="2202656" cy="2936875"/>
+                  <wp:effectExtent l="0" t="0" r="7620" b="0"/>
+                  <wp:docPr id="30" name="圖片 30"/>
+                  <wp:cNvGraphicFramePr>
+                    <a:graphicFrameLocks xmlns:a="http://schemas.openxmlformats.org/drawingml/2006/main" noChangeAspect="1"/>
+                  </wp:cNvGraphicFramePr>
+                  <a:graphic xmlns:a="http://schemas.openxmlformats.org/drawingml/2006/main">
+                    <a:graphicData uri="http://schemas.openxmlformats.org/drawingml/2006/picture">
+                      <pic:pic xmlns:pic="http://schemas.openxmlformats.org/drawingml/2006/picture">
+                        <pic:nvPicPr>
+                          <pic:cNvPr id="30" name="Amy2.jpg"/>
+                          <pic:cNvPicPr/>
+                        </pic:nvPicPr>
+                        <pic:blipFill>
+                          <a:blip r:embed="rId33" cstate="print">
+                            <a:extLst>
+                              <a:ext uri="{28A0092B-C50C-407E-A947-70E740481C1C}">
+                                <a14:useLocalDpi xmlns:a14="http://schemas.microsoft.com/office/drawing/2010/main" val="0"/>
+                              </a:ext>
+                            </a:extLst>
+                          </a:blip>
+                          <a:stretch>
+                            <a:fillRect/>
+                          </a:stretch>
+                        </pic:blipFill>
+                        <pic:spPr>
+                          <a:xfrm>
+                            <a:off x="0" y="0"/>
+                            <a:ext cx="2202656" cy="2936875"/>
+                          </a:xfrm>
+                          <a:prstGeom prst="rect">
+                            <a:avLst/>
+                          </a:prstGeom>
+                        </pic:spPr>
+                      </pic:pic>
+                    </a:graphicData>
+                  </a:graphic>
+                </wp:inline>
+              </w:drawing>
+            </w:r>
+          </w:p>
+        </w:tc>
+        <w:tc>
+          <w:tcPr>
+            <w:tcW w:w="3402" w:type="dxa"/>
+          </w:tcPr>
+          <w:p>
+            <w:r>
+              <w:t>https://2019.igem.org/wiki/images/e/ec/T--</w:t>
+            </w:r>
+            <w:proofErr w:type="spellStart"/>
+            <w:r>
+              <w:t>NCTU_Formosa</w:t>
+            </w:r>
+            <w:proofErr w:type="spellEnd"/>
+            <w:r>
+              <w:t>--Amy2.jpg</w:t>
+            </w:r>
+          </w:p>
+        </w:tc>
+      </w:tr>
+      <w:tr>
+        <w:tc>
+          <w:tcPr>
+            <w:tcW w:w="3681" w:type="dxa"/>
+          </w:tcPr>
+          <w:p>
+            <w:r>
+              <w:t>T--NCTU Formosa--Sammy1.jpg</w:t>
+            </w:r>
+          </w:p>
+        </w:tc>
+        <w:tc>
+          <w:tcPr>
+            <w:tcW w:w="3685" w:type="dxa"/>
+          </w:tcPr>
+          <w:p>
+            <w:pPr>
+              <w:rPr>
+                <w:noProof/>
+              </w:rPr>
+            </w:pPr>
+            <w:r>
+              <w:rPr>
+                <w:noProof/>
+              </w:rPr>
+              <w:drawing>
+                <wp:inline distT="0" distB="0" distL="0" distR="0">
+                  <wp:extent cx="2202656" cy="2936875"/>
+                  <wp:effectExtent l="0" t="0" r="7620" b="0"/>
+                  <wp:docPr id="31" name="圖片 31"/>
+                  <wp:cNvGraphicFramePr>
+                    <a:graphicFrameLocks xmlns:a="http://schemas.openxmlformats.org/drawingml/2006/main" noChangeAspect="1"/>
+                  </wp:cNvGraphicFramePr>
+                  <a:graphic xmlns:a="http://schemas.openxmlformats.org/drawingml/2006/main">
+                    <a:graphicData uri="http://schemas.openxmlformats.org/drawingml/2006/picture">
+                      <pic:pic xmlns:pic="http://schemas.openxmlformats.org/drawingml/2006/picture">
+                        <pic:nvPicPr>
+                          <pic:cNvPr id="31" name="Sammy1.jpg"/>
+                          <pic:cNvPicPr/>
+                        </pic:nvPicPr>
+                        <pic:blipFill>
+                          <a:blip r:embed="rId34" cstate="print">
+                            <a:extLst>
+                              <a:ext uri="{28A0092B-C50C-407E-A947-70E740481C1C}">
+                                <a14:useLocalDpi xmlns:a14="http://schemas.microsoft.com/office/drawing/2010/main" val="0"/>
+                              </a:ext>
+                            </a:extLst>
+                          </a:blip>
+                          <a:stretch>
+                            <a:fillRect/>
+                          </a:stretch>
+                        </pic:blipFill>
+                        <pic:spPr>
+                          <a:xfrm>
+                            <a:off x="0" y="0"/>
+                            <a:ext cx="2202656" cy="2936875"/>
+                          </a:xfrm>
+                          <a:prstGeom prst="rect">
+                            <a:avLst/>
+                          </a:prstGeom>
+                        </pic:spPr>
+                      </pic:pic>
+                    </a:graphicData>
+                  </a:graphic>
+                </wp:inline>
+              </w:drawing>
+            </w:r>
+          </w:p>
+        </w:tc>
+        <w:tc>
+          <w:tcPr>
+            <w:tcW w:w="3402" w:type="dxa"/>
+          </w:tcPr>
+          <w:p>
+            <w:r>
+              <w:t>https://2019.igem.org/wiki/images/1/1b/T--</w:t>
+            </w:r>
+            <w:proofErr w:type="spellStart"/>
+            <w:r>
+              <w:t>NCTU_Formosa</w:t>
+            </w:r>
+            <w:proofErr w:type="spellEnd"/>
+            <w:r>
+              <w:t>--Sammy1.jpg</w:t>
+            </w:r>
+          </w:p>
+        </w:tc>
+      </w:tr>
+      <w:tr>
+        <w:tc>
+          <w:tcPr>
+            <w:tcW w:w="3681" w:type="dxa"/>
+          </w:tcPr>
+          <w:p>
+            <w:r>
+              <w:lastRenderedPageBreak/>
+              <w:t>T--NCTU Formosa--Sammy2.jpg</w:t>
+            </w:r>
+          </w:p>
+        </w:tc>
+        <w:tc>
+          <w:tcPr>
+            <w:tcW w:w="3685" w:type="dxa"/>
+          </w:tcPr>
+          <w:p>
+            <w:pPr>
+              <w:rPr>
+                <w:noProof/>
+              </w:rPr>
+            </w:pPr>
+            <w:r>
+              <w:rPr>
+                <w:noProof/>
+              </w:rPr>
+              <w:drawing>
+                <wp:inline distT="0" distB="0" distL="0" distR="0">
+                  <wp:extent cx="2202656" cy="2936875"/>
+                  <wp:effectExtent l="0" t="0" r="7620" b="0"/>
+                  <wp:docPr id="32" name="圖片 32"/>
+                  <wp:cNvGraphicFramePr>
+                    <a:graphicFrameLocks xmlns:a="http://schemas.openxmlformats.org/drawingml/2006/main" noChangeAspect="1"/>
+                  </wp:cNvGraphicFramePr>
+                  <a:graphic xmlns:a="http://schemas.openxmlformats.org/drawingml/2006/main">
+                    <a:graphicData uri="http://schemas.openxmlformats.org/drawingml/2006/picture">
+                      <pic:pic xmlns:pic="http://schemas.openxmlformats.org/drawingml/2006/picture">
+                        <pic:nvPicPr>
+                          <pic:cNvPr id="32" name="Sammy2.jpg"/>
+                          <pic:cNvPicPr/>
+                        </pic:nvPicPr>
+                        <pic:blipFill>
+                          <a:blip r:embed="rId35" cstate="print">
+                            <a:extLst>
+                              <a:ext uri="{28A0092B-C50C-407E-A947-70E740481C1C}">
+                                <a14:useLocalDpi xmlns:a14="http://schemas.microsoft.com/office/drawing/2010/main" val="0"/>
+                              </a:ext>
+                            </a:extLst>
+                          </a:blip>
+                          <a:stretch>
+                            <a:fillRect/>
+                          </a:stretch>
+                        </pic:blipFill>
+                        <pic:spPr>
+                          <a:xfrm>
+                            <a:off x="0" y="0"/>
+                            <a:ext cx="2202656" cy="2936875"/>
+                          </a:xfrm>
+                          <a:prstGeom prst="rect">
+                            <a:avLst/>
+                          </a:prstGeom>
+                        </pic:spPr>
+                      </pic:pic>
+                    </a:graphicData>
+                  </a:graphic>
+                </wp:inline>
+              </w:drawing>
+            </w:r>
+          </w:p>
+        </w:tc>
+        <w:tc>
+          <w:tcPr>
+            <w:tcW w:w="3402" w:type="dxa"/>
+          </w:tcPr>
+          <w:p>
+            <w:r>
+              <w:t>https://2019.igem.org/wiki/images/1/1a/T--</w:t>
+            </w:r>
+            <w:proofErr w:type="spellStart"/>
+            <w:r>
+              <w:t>NCTU_Formosa</w:t>
+            </w:r>
+            <w:proofErr w:type="spellEnd"/>
+            <w:r>
+              <w:t>--Sammy2.jpg</w:t>
+            </w:r>
+          </w:p>
+        </w:tc>
+      </w:tr>
+      <w:tr>
+        <w:tc>
+          <w:tcPr>
+            <w:tcW w:w="3681" w:type="dxa"/>
+          </w:tcPr>
+          <w:p>
+            <w:r>
+              <w:t>T--NCTU Formosa--Ariel1.jpg</w:t>
+            </w:r>
+          </w:p>
+        </w:tc>
+        <w:tc>
+          <w:tcPr>
+            <w:tcW w:w="3685" w:type="dxa"/>
+          </w:tcPr>
+          <w:p>
+            <w:pPr>
+              <w:rPr>
+                <w:noProof/>
+              </w:rPr>
+            </w:pPr>
+            <w:r>
+              <w:rPr>
+                <w:noProof/>
+              </w:rPr>
+              <w:drawing>
+                <wp:inline distT="0" distB="0" distL="0" distR="0">
+                  <wp:extent cx="2202815" cy="2937086"/>
+                  <wp:effectExtent l="0" t="0" r="6985" b="0"/>
+                  <wp:docPr id="33" name="圖片 33"/>
+                  <wp:cNvGraphicFramePr>
+                    <a:graphicFrameLocks xmlns:a="http://schemas.openxmlformats.org/drawingml/2006/main" noChangeAspect="1"/>
+                  </wp:cNvGraphicFramePr>
+                  <a:graphic xmlns:a="http://schemas.openxmlformats.org/drawingml/2006/main">
+                    <a:graphicData uri="http://schemas.openxmlformats.org/drawingml/2006/picture">
+                      <pic:pic xmlns:pic="http://schemas.openxmlformats.org/drawingml/2006/picture">
+                        <pic:nvPicPr>
+                          <pic:cNvPr id="33" name="Ariel1.jpg"/>
+                          <pic:cNvPicPr/>
+                        </pic:nvPicPr>
+                        <pic:blipFill>
+                          <a:blip r:embed="rId36" cstate="print">
+                            <a:extLst>
+                              <a:ext uri="{28A0092B-C50C-407E-A947-70E740481C1C}">
+                                <a14:useLocalDpi xmlns:a14="http://schemas.microsoft.com/office/drawing/2010/main" val="0"/>
+                              </a:ext>
+                            </a:extLst>
+                          </a:blip>
+                          <a:stretch>
+                            <a:fillRect/>
+                          </a:stretch>
+                        </pic:blipFill>
+                        <pic:spPr>
+                          <a:xfrm>
+                            <a:off x="0" y="0"/>
+                            <a:ext cx="2202815" cy="2937086"/>
+                          </a:xfrm>
+                          <a:prstGeom prst="rect">
+                            <a:avLst/>
+                          </a:prstGeom>
+                        </pic:spPr>
+                      </pic:pic>
+                    </a:graphicData>
+                  </a:graphic>
+                </wp:inline>
+              </w:drawing>
+            </w:r>
+          </w:p>
+        </w:tc>
+        <w:tc>
+          <w:tcPr>
+            <w:tcW w:w="3402" w:type="dxa"/>
+          </w:tcPr>
+          <w:p>
+            <w:r>
+              <w:t>https://2019.igem.org/wiki/images/7/7f/T--</w:t>
+            </w:r>
+            <w:proofErr w:type="spellStart"/>
+            <w:r>
+              <w:t>NCTU_Formosa</w:t>
+            </w:r>
+            <w:proofErr w:type="spellEnd"/>
+            <w:r>
+              <w:t>--Ariel1.jpg</w:t>
+            </w:r>
+          </w:p>
+        </w:tc>
+      </w:tr>
+      <w:tr>
+        <w:tc>
+          <w:tcPr>
+            <w:tcW w:w="3681" w:type="dxa"/>
+          </w:tcPr>
+          <w:p>
+            <w:r>
+              <w:t>T--NCTU Formosa--Ariel2.jpg</w:t>
+            </w:r>
+          </w:p>
+        </w:tc>
+        <w:tc>
+          <w:tcPr>
+            <w:tcW w:w="3685" w:type="dxa"/>
+          </w:tcPr>
+          <w:p>
+            <w:pPr>
+              <w:rPr>
+                <w:noProof/>
+              </w:rPr>
+            </w:pPr>
+            <w:r>
+              <w:rPr>
+                <w:noProof/>
+              </w:rPr>
+              <w:drawing>
+                <wp:inline distT="0" distB="0" distL="0" distR="0">
+                  <wp:extent cx="2202656" cy="2936875"/>
+                  <wp:effectExtent l="0" t="0" r="7620" b="0"/>
+                  <wp:docPr id="34" name="圖片 34"/>
+                  <wp:cNvGraphicFramePr>
+                    <a:graphicFrameLocks xmlns:a="http://schemas.openxmlformats.org/drawingml/2006/main" noChangeAspect="1"/>
+                  </wp:cNvGraphicFramePr>
+                  <a:graphic xmlns:a="http://schemas.openxmlformats.org/drawingml/2006/main">
+                    <a:graphicData uri="http://schemas.openxmlformats.org/drawingml/2006/picture">
+                      <pic:pic xmlns:pic="http://schemas.openxmlformats.org/drawingml/2006/picture">
+                        <pic:nvPicPr>
+                          <pic:cNvPr id="34" name="Ariel2.jpg"/>
+                          <pic:cNvPicPr/>
+                        </pic:nvPicPr>
+                        <pic:blipFill>
+                          <a:blip r:embed="rId37" cstate="print">
+                            <a:extLst>
+                              <a:ext uri="{28A0092B-C50C-407E-A947-70E740481C1C}">
+                                <a14:useLocalDpi xmlns:a14="http://schemas.microsoft.com/office/drawing/2010/main" val="0"/>
+                              </a:ext>
+                            </a:extLst>
+                          </a:blip>
+                          <a:stretch>
+                            <a:fillRect/>
+                          </a:stretch>
+                        </pic:blipFill>
+                        <pic:spPr>
+                          <a:xfrm>
+                            <a:off x="0" y="0"/>
+                            <a:ext cx="2202656" cy="2936875"/>
+                          </a:xfrm>
+                          <a:prstGeom prst="rect">
+                            <a:avLst/>
+                          </a:prstGeom>
+                        </pic:spPr>
+                      </pic:pic>
+                    </a:graphicData>
+                  </a:graphic>
+                </wp:inline>
+              </w:drawing>
+            </w:r>
+          </w:p>
+        </w:tc>
+        <w:tc>
+          <w:tcPr>
+            <w:tcW w:w="3402" w:type="dxa"/>
+          </w:tcPr>
+          <w:p>
+            <w:r>
+              <w:t>https://2019.igem.org/wiki/images/1/1d/T--</w:t>
+            </w:r>
+            <w:proofErr w:type="spellStart"/>
+            <w:r>
+              <w:t>NCTU_Formosa</w:t>
+            </w:r>
+            <w:proofErr w:type="spellEnd"/>
+            <w:r>
+              <w:t>--Ariel2.jpg</w:t>
+            </w:r>
+          </w:p>
+        </w:tc>
+      </w:tr>
+      <w:tr>
+        <w:tc>
+          <w:tcPr>
+            <w:tcW w:w="3681" w:type="dxa"/>
+          </w:tcPr>
+          <w:p>
+            <w:r>
+              <w:lastRenderedPageBreak/>
+              <w:t>T--NCTU Formosa--Ring1.jpg</w:t>
+            </w:r>
+          </w:p>
+        </w:tc>
+        <w:tc>
+          <w:tcPr>
+            <w:tcW w:w="3685" w:type="dxa"/>
+          </w:tcPr>
+          <w:p>
+            <w:pPr>
+              <w:rPr>
+                <w:noProof/>
+              </w:rPr>
+            </w:pPr>
+            <w:r>
+              <w:rPr>
+                <w:noProof/>
+              </w:rPr>
+              <w:drawing>
+                <wp:inline distT="0" distB="0" distL="0" distR="0">
+                  <wp:extent cx="2202815" cy="2937510"/>
+                  <wp:effectExtent l="0" t="0" r="6985" b="0"/>
+                  <wp:docPr id="35" name="圖片 35"/>
+                  <wp:cNvGraphicFramePr>
+                    <a:graphicFrameLocks xmlns:a="http://schemas.openxmlformats.org/drawingml/2006/main" noChangeAspect="1"/>
+                  </wp:cNvGraphicFramePr>
+                  <a:graphic xmlns:a="http://schemas.openxmlformats.org/drawingml/2006/main">
+                    <a:graphicData uri="http://schemas.openxmlformats.org/drawingml/2006/picture">
+                      <pic:pic xmlns:pic="http://schemas.openxmlformats.org/drawingml/2006/picture">
+                        <pic:nvPicPr>
+                          <pic:cNvPr id="35" name="Ring1.jpg"/>
+                          <pic:cNvPicPr/>
+                        </pic:nvPicPr>
+                        <pic:blipFill>
+                          <a:blip r:embed="rId38" cstate="print">
+                            <a:extLst>
+                              <a:ext uri="{28A0092B-C50C-407E-A947-70E740481C1C}">
+                                <a14:useLocalDpi xmlns:a14="http://schemas.microsoft.com/office/drawing/2010/main" val="0"/>
+                              </a:ext>
+                            </a:extLst>
+                          </a:blip>
+                          <a:stretch>
+                            <a:fillRect/>
+                          </a:stretch>
+                        </pic:blipFill>
+                        <pic:spPr>
+                          <a:xfrm>
+                            <a:off x="0" y="0"/>
+                            <a:ext cx="2202815" cy="2937510"/>
+                          </a:xfrm>
+                          <a:prstGeom prst="rect">
+                            <a:avLst/>
+                          </a:prstGeom>
+                        </pic:spPr>
+                      </pic:pic>
+                    </a:graphicData>
+                  </a:graphic>
+                </wp:inline>
+              </w:drawing>
+            </w:r>
+          </w:p>
+        </w:tc>
+        <w:tc>
+          <w:tcPr>
+            <w:tcW w:w="3402" w:type="dxa"/>
+          </w:tcPr>
+          <w:p>
+            <w:r>
+              <w:t>https://2019.igem.org/wiki/images/2/22/T--</w:t>
+            </w:r>
+            <w:proofErr w:type="spellStart"/>
+            <w:r>
+              <w:t>NCTU_Formosa</w:t>
+            </w:r>
+            <w:proofErr w:type="spellEnd"/>
+            <w:r>
+              <w:t>--Ring1.jpg</w:t>
+            </w:r>
+          </w:p>
+        </w:tc>
+      </w:tr>
+      <w:tr>
+        <w:tc>
+          <w:tcPr>
+            <w:tcW w:w="3681" w:type="dxa"/>
+          </w:tcPr>
+          <w:p>
+            <w:r>
+              <w:t>T--NCTU Formosa--Ring2.jpg</w:t>
+            </w:r>
+          </w:p>
+        </w:tc>
+        <w:tc>
+          <w:tcPr>
+            <w:tcW w:w="3685" w:type="dxa"/>
+          </w:tcPr>
+          <w:p>
+            <w:pPr>
+              <w:rPr>
+                <w:noProof/>
+              </w:rPr>
+            </w:pPr>
+            <w:r>
+              <w:rPr>
+                <w:noProof/>
+              </w:rPr>
+              <w:drawing>
+                <wp:inline distT="0" distB="0" distL="0" distR="0">
+                  <wp:extent cx="2202656" cy="2936875"/>
+                  <wp:effectExtent l="0" t="0" r="7620" b="0"/>
+                  <wp:docPr id="36" name="圖片 36"/>
+                  <wp:cNvGraphicFramePr>
+                    <a:graphicFrameLocks xmlns:a="http://schemas.openxmlformats.org/drawingml/2006/main" noChangeAspect="1"/>
+                  </wp:cNvGraphicFramePr>
+                  <a:graphic xmlns:a="http://schemas.openxmlformats.org/drawingml/2006/main">
+                    <a:graphicData uri="http://schemas.openxmlformats.org/drawingml/2006/picture">
+                      <pic:pic xmlns:pic="http://schemas.openxmlformats.org/drawingml/2006/picture">
+                        <pic:nvPicPr>
+                          <pic:cNvPr id="36" name="Ring2.jpg"/>
+                          <pic:cNvPicPr/>
+                        </pic:nvPicPr>
+                        <pic:blipFill>
+                          <a:blip r:embed="rId39" cstate="print">
+                            <a:extLst>
+                              <a:ext uri="{28A0092B-C50C-407E-A947-70E740481C1C}">
+                                <a14:useLocalDpi xmlns:a14="http://schemas.microsoft.com/office/drawing/2010/main" val="0"/>
+                              </a:ext>
+                            </a:extLst>
+                          </a:blip>
+                          <a:stretch>
+                            <a:fillRect/>
+                          </a:stretch>
+                        </pic:blipFill>
+                        <pic:spPr>
+                          <a:xfrm>
+                            <a:off x="0" y="0"/>
+                            <a:ext cx="2202656" cy="2936875"/>
+                          </a:xfrm>
+                          <a:prstGeom prst="rect">
+                            <a:avLst/>
+                          </a:prstGeom>
+                        </pic:spPr>
+                      </pic:pic>
+                    </a:graphicData>
+                  </a:graphic>
+                </wp:inline>
+              </w:drawing>
+            </w:r>
+          </w:p>
+        </w:tc>
+        <w:tc>
+          <w:tcPr>
+            <w:tcW w:w="3402" w:type="dxa"/>
+          </w:tcPr>
+          <w:p>
+            <w:r>
+              <w:t>https://2019.igem.org/wiki/images/1/17/T--</w:t>
+            </w:r>
+            <w:proofErr w:type="spellStart"/>
+            <w:r>
+              <w:t>NCTU_Formosa</w:t>
+            </w:r>
+            <w:proofErr w:type="spellEnd"/>
+            <w:r>
+              <w:t>--Ring2.jpg</w:t>
+            </w:r>
+          </w:p>
+        </w:tc>
+      </w:tr>
+      <w:tr>
+        <w:tc>
+          <w:tcPr>
+            <w:tcW w:w="3681" w:type="dxa"/>
+          </w:tcPr>
+          <w:p/>
+        </w:tc>
+        <w:tc>
+          <w:tcPr>
+            <w:tcW w:w="3685" w:type="dxa"/>
+          </w:tcPr>
+          <w:p>
+            <w:pPr>
+              <w:rPr>
+                <w:noProof/>
+              </w:rPr>
+            </w:pPr>
+          </w:p>
+        </w:tc>
+        <w:tc>
+          <w:tcPr>
+            <w:tcW w:w="3402" w:type="dxa"/>
+          </w:tcPr>
+          <w:p/>
+        </w:tc>
+      </w:tr>
+      <w:tr>
+        <w:tc>
+          <w:tcPr>
+            <w:tcW w:w="3681" w:type="dxa"/>
+          </w:tcPr>
+          <w:p/>
+        </w:tc>
+        <w:tc>
+          <w:tcPr>
+            <w:tcW w:w="3685" w:type="dxa"/>
+          </w:tcPr>
+          <w:p>
+            <w:pPr>
+              <w:rPr>
+                <w:noProof/>
+              </w:rPr>
+            </w:pPr>
+          </w:p>
+        </w:tc>
+        <w:tc>
+          <w:tcPr>
+            <w:tcW w:w="3402" w:type="dxa"/>
+          </w:tcPr>
+          <w:p/>
+        </w:tc>
+      </w:tr>
+      <w:tr>
+        <w:tc>
+          <w:tcPr>
+            <w:tcW w:w="3681" w:type="dxa"/>
+          </w:tcPr>
+          <w:p/>
+        </w:tc>
+        <w:tc>
+          <w:tcPr>
+            <w:tcW w:w="3685" w:type="dxa"/>
+          </w:tcPr>
+          <w:p>
+            <w:pPr>
+              <w:rPr>
+                <w:noProof/>
+              </w:rPr>
+            </w:pPr>
+          </w:p>
+        </w:tc>
+        <w:tc>
+          <w:tcPr>
+            <w:tcW w:w="3402" w:type="dxa"/>
+          </w:tcPr>
+          <w:p/>
+        </w:tc>
+      </w:tr>
+      <w:tr>
+        <w:tc>
+          <w:tcPr>
+            <w:tcW w:w="3681" w:type="dxa"/>
+          </w:tcPr>
+          <w:p/>
+        </w:tc>
+        <w:tc>
+          <w:tcPr>
+            <w:tcW w:w="3685" w:type="dxa"/>
+          </w:tcPr>
+          <w:p>
+            <w:pPr>
+              <w:rPr>
+                <w:noProof/>
+              </w:rPr>
+            </w:pPr>
+          </w:p>
+        </w:tc>
+        <w:tc>
+          <w:tcPr>
+            <w:tcW w:w="3402" w:type="dxa"/>
+          </w:tcPr>
+          <w:p/>
+        </w:tc>
+      </w:tr>
+      <w:tr>
+        <w:tc>
+          <w:tcPr>
+            <w:tcW w:w="3681" w:type="dxa"/>
+          </w:tcPr>
+          <w:p>
+            <w:r>
+              <w:lastRenderedPageBreak/>
+              <w:t>T--NCTU Formosa--Charles1.jpg</w:t>
+            </w:r>
+          </w:p>
+        </w:tc>
+        <w:tc>
+          <w:tcPr>
+            <w:tcW w:w="3685" w:type="dxa"/>
+          </w:tcPr>
+          <w:p>
+            <w:pPr>
+              <w:rPr>
+                <w:noProof/>
+              </w:rPr>
+            </w:pPr>
+            <w:r>
+              <w:rPr>
+                <w:noProof/>
+              </w:rPr>
+              <w:drawing>
+                <wp:inline distT="0" distB="0" distL="0" distR="0">
+                  <wp:extent cx="2202180" cy="2936240"/>
+                  <wp:effectExtent l="0" t="0" r="7620" b="0"/>
+                  <wp:docPr id="37" name="圖片 37"/>
+                  <wp:cNvGraphicFramePr>
+                    <a:graphicFrameLocks xmlns:a="http://schemas.openxmlformats.org/drawingml/2006/main" noChangeAspect="1"/>
+                  </wp:cNvGraphicFramePr>
+                  <a:graphic xmlns:a="http://schemas.openxmlformats.org/drawingml/2006/main">
+                    <a:graphicData uri="http://schemas.openxmlformats.org/drawingml/2006/picture">
+                      <pic:pic xmlns:pic="http://schemas.openxmlformats.org/drawingml/2006/picture">
+                        <pic:nvPicPr>
+                          <pic:cNvPr id="37" name="Charles1.jpg"/>
+                          <pic:cNvPicPr/>
+                        </pic:nvPicPr>
+                        <pic:blipFill>
+                          <a:blip r:embed="rId40" cstate="print">
+                            <a:extLst>
+                              <a:ext uri="{28A0092B-C50C-407E-A947-70E740481C1C}">
+                                <a14:useLocalDpi xmlns:a14="http://schemas.microsoft.com/office/drawing/2010/main" val="0"/>
+                              </a:ext>
+                            </a:extLst>
+                          </a:blip>
+                          <a:stretch>
+                            <a:fillRect/>
+                          </a:stretch>
+                        </pic:blipFill>
+                        <pic:spPr>
+                          <a:xfrm>
+                            <a:off x="0" y="0"/>
+                            <a:ext cx="2202180" cy="2936240"/>
+                          </a:xfrm>
+                          <a:prstGeom prst="rect">
+                            <a:avLst/>
+                          </a:prstGeom>
+                        </pic:spPr>
+                      </pic:pic>
+                    </a:graphicData>
+                  </a:graphic>
+                </wp:inline>
+              </w:drawing>
+            </w:r>
+          </w:p>
+        </w:tc>
+        <w:tc>
+          <w:tcPr>
+            <w:tcW w:w="3402" w:type="dxa"/>
+          </w:tcPr>
+          <w:p>
+            <w:r>
+              <w:t>https://2019.igem.org/wiki/images/3/36/T--</w:t>
+            </w:r>
+            <w:proofErr w:type="spellStart"/>
+            <w:r>
+              <w:t>NCTU_Formosa</w:t>
+            </w:r>
+            <w:proofErr w:type="spellEnd"/>
+            <w:r>
+              <w:t>--Charles1.jpg</w:t>
+            </w:r>
+          </w:p>
+        </w:tc>
+      </w:tr>
+      <w:tr>
+        <w:tc>
+          <w:tcPr>
+            <w:tcW w:w="3681" w:type="dxa"/>
+          </w:tcPr>
+          <w:p>
+            <w:r>
+              <w:t>T--NCTU Formosa--Charles2.jpg</w:t>
+            </w:r>
+          </w:p>
+        </w:tc>
+        <w:tc>
+          <w:tcPr>
+            <w:tcW w:w="3685" w:type="dxa"/>
+          </w:tcPr>
+          <w:p>
+            <w:pPr>
+              <w:rPr>
+                <w:noProof/>
+              </w:rPr>
+            </w:pPr>
+            <w:r>
+              <w:rPr>
+                <w:noProof/>
+              </w:rPr>
+              <w:drawing>
+                <wp:inline distT="0" distB="0" distL="0" distR="0">
+                  <wp:extent cx="2202656" cy="2936875"/>
+                  <wp:effectExtent l="0" t="0" r="7620" b="0"/>
+                  <wp:docPr id="38" name="圖片 38"/>
+                  <wp:cNvGraphicFramePr>
+                    <a:graphicFrameLocks xmlns:a="http://schemas.openxmlformats.org/drawingml/2006/main" noChangeAspect="1"/>
+                  </wp:cNvGraphicFramePr>
+                  <a:graphic xmlns:a="http://schemas.openxmlformats.org/drawingml/2006/main">
+                    <a:graphicData uri="http://schemas.openxmlformats.org/drawingml/2006/picture">
+                      <pic:pic xmlns:pic="http://schemas.openxmlformats.org/drawingml/2006/picture">
+                        <pic:nvPicPr>
+                          <pic:cNvPr id="38" name="Charles2.jpg"/>
+                          <pic:cNvPicPr/>
+                        </pic:nvPicPr>
+                        <pic:blipFill>
+                          <a:blip r:embed="rId41" cstate="print">
+                            <a:extLst>
+                              <a:ext uri="{28A0092B-C50C-407E-A947-70E740481C1C}">
+                                <a14:useLocalDpi xmlns:a14="http://schemas.microsoft.com/office/drawing/2010/main" val="0"/>
+                              </a:ext>
+                            </a:extLst>
+                          </a:blip>
+                          <a:stretch>
+                            <a:fillRect/>
+                          </a:stretch>
+                        </pic:blipFill>
+                        <pic:spPr>
+                          <a:xfrm>
+                            <a:off x="0" y="0"/>
+                            <a:ext cx="2202656" cy="2936875"/>
+                          </a:xfrm>
+                          <a:prstGeom prst="rect">
+                            <a:avLst/>
+                          </a:prstGeom>
+                        </pic:spPr>
+                      </pic:pic>
+                    </a:graphicData>
+                  </a:graphic>
+                </wp:inline>
+              </w:drawing>
+            </w:r>
+          </w:p>
+        </w:tc>
+        <w:tc>
+          <w:tcPr>
+            <w:tcW w:w="3402" w:type="dxa"/>
+          </w:tcPr>
+          <w:p>
+            <w:r>
+              <w:t>https://2019.igem.org/wiki/images/6/6c/T--</w:t>
+            </w:r>
+            <w:proofErr w:type="spellStart"/>
+            <w:r>
+              <w:t>NCTU_Formosa</w:t>
+            </w:r>
+            <w:proofErr w:type="spellEnd"/>
+            <w:r>
+              <w:t>--Charles2.jpg</w:t>
+            </w:r>
+          </w:p>
+        </w:tc>
+      </w:tr>
+      <w:tr>
+        <w:tc>
+          <w:tcPr>
+            <w:tcW w:w="3681" w:type="dxa"/>
+          </w:tcPr>
+          <w:p>
+            <w:r>
+              <w:t>T--NCTU Formosa--Yuyu1.jpg</w:t>
+            </w:r>
+          </w:p>
+        </w:tc>
+        <w:tc>
+          <w:tcPr>
+            <w:tcW w:w="3685" w:type="dxa"/>
+          </w:tcPr>
+          <w:p>
+            <w:pPr>
+              <w:rPr>
+                <w:noProof/>
+              </w:rPr>
+            </w:pPr>
+            <w:r>
+              <w:rPr>
+                <w:noProof/>
+              </w:rPr>
+              <w:drawing>
+                <wp:inline distT="0" distB="0" distL="0" distR="0">
+                  <wp:extent cx="2202815" cy="2937086"/>
+                  <wp:effectExtent l="0" t="0" r="6985" b="0"/>
+                  <wp:docPr id="39" name="圖片 39"/>
+                  <wp:cNvGraphicFramePr>
+                    <a:graphicFrameLocks xmlns:a="http://schemas.openxmlformats.org/drawingml/2006/main" noChangeAspect="1"/>
+                  </wp:cNvGraphicFramePr>
+                  <a:graphic xmlns:a="http://schemas.openxmlformats.org/drawingml/2006/main">
+                    <a:graphicData uri="http://schemas.openxmlformats.org/drawingml/2006/picture">
+                      <pic:pic xmlns:pic="http://schemas.openxmlformats.org/drawingml/2006/picture">
+                        <pic:nvPicPr>
+                          <pic:cNvPr id="39" name="Yuyu1.jpg"/>
+                          <pic:cNvPicPr/>
+                        </pic:nvPicPr>
+                        <pic:blipFill>
+                          <a:blip r:embed="rId42" cstate="print">
+                            <a:extLst>
+                              <a:ext uri="{28A0092B-C50C-407E-A947-70E740481C1C}">
+                                <a14:useLocalDpi xmlns:a14="http://schemas.microsoft.com/office/drawing/2010/main" val="0"/>
+                              </a:ext>
+                            </a:extLst>
+                          </a:blip>
+                          <a:stretch>
+                            <a:fillRect/>
+                          </a:stretch>
+                        </pic:blipFill>
+                        <pic:spPr>
+                          <a:xfrm>
+                            <a:off x="0" y="0"/>
+                            <a:ext cx="2202815" cy="2937086"/>
+                          </a:xfrm>
+                          <a:prstGeom prst="rect">
+                            <a:avLst/>
+                          </a:prstGeom>
+                        </pic:spPr>
+                      </pic:pic>
+                    </a:graphicData>
+                  </a:graphic>
+                </wp:inline>
+              </w:drawing>
+            </w:r>
+          </w:p>
+        </w:tc>
+        <w:tc>
+          <w:tcPr>
+            <w:tcW w:w="3402" w:type="dxa"/>
+          </w:tcPr>
+          <w:p>
+            <w:r>
+              <w:t>https://2019.igem.org/wiki/images/c/cd/T--</w:t>
+            </w:r>
+            <w:proofErr w:type="spellStart"/>
+            <w:r>
+              <w:t>NCTU_Formosa</w:t>
+            </w:r>
+            <w:proofErr w:type="spellEnd"/>
+            <w:r>
+              <w:t>--Yuyu1.jpg</w:t>
+            </w:r>
+          </w:p>
+        </w:tc>
+      </w:tr>
+      <w:tr>
+        <w:tc>
+          <w:tcPr>
+            <w:tcW w:w="3681" w:type="dxa"/>
+          </w:tcPr>
+          <w:p>
+            <w:r>
+              <w:lastRenderedPageBreak/>
+              <w:t>T--NCTU Formosa--Yuyu2.jpg</w:t>
+            </w:r>
+          </w:p>
+        </w:tc>
+        <w:tc>
+          <w:tcPr>
+            <w:tcW w:w="3685" w:type="dxa"/>
+          </w:tcPr>
+          <w:p>
+            <w:pPr>
+              <w:rPr>
+                <w:noProof/>
+              </w:rPr>
+            </w:pPr>
+            <w:r>
+              <w:rPr>
+                <w:noProof/>
+              </w:rPr>
+              <w:drawing>
+                <wp:inline distT="0" distB="0" distL="0" distR="0">
+                  <wp:extent cx="2202656" cy="2936875"/>
+                  <wp:effectExtent l="0" t="0" r="7620" b="0"/>
+                  <wp:docPr id="40" name="圖片 40"/>
+                  <wp:cNvGraphicFramePr>
+                    <a:graphicFrameLocks xmlns:a="http://schemas.openxmlformats.org/drawingml/2006/main" noChangeAspect="1"/>
+                  </wp:cNvGraphicFramePr>
+                  <a:graphic xmlns:a="http://schemas.openxmlformats.org/drawingml/2006/main">
+                    <a:graphicData uri="http://schemas.openxmlformats.org/drawingml/2006/picture">
+                      <pic:pic xmlns:pic="http://schemas.openxmlformats.org/drawingml/2006/picture">
+                        <pic:nvPicPr>
+                          <pic:cNvPr id="40" name="Yuyu2.jpg"/>
+                          <pic:cNvPicPr/>
+                        </pic:nvPicPr>
+                        <pic:blipFill>
+                          <a:blip r:embed="rId43" cstate="print">
+                            <a:extLst>
+                              <a:ext uri="{28A0092B-C50C-407E-A947-70E740481C1C}">
+                                <a14:useLocalDpi xmlns:a14="http://schemas.microsoft.com/office/drawing/2010/main" val="0"/>
+                              </a:ext>
+                            </a:extLst>
+                          </a:blip>
+                          <a:stretch>
+                            <a:fillRect/>
+                          </a:stretch>
+                        </pic:blipFill>
+                        <pic:spPr>
+                          <a:xfrm>
+                            <a:off x="0" y="0"/>
+                            <a:ext cx="2202656" cy="2936875"/>
+                          </a:xfrm>
+                          <a:prstGeom prst="rect">
+                            <a:avLst/>
+                          </a:prstGeom>
+                        </pic:spPr>
+                      </pic:pic>
+                    </a:graphicData>
+                  </a:graphic>
+                </wp:inline>
+              </w:drawing>
+            </w:r>
+          </w:p>
+        </w:tc>
+        <w:tc>
+          <w:tcPr>
+            <w:tcW w:w="3402" w:type="dxa"/>
+          </w:tcPr>
+          <w:p>
+            <w:r>
+              <w:t>https://2019.igem.org/wiki/images/f/f2/T--</w:t>
+            </w:r>
+            <w:proofErr w:type="spellStart"/>
+            <w:r>
+              <w:t>NCTU_Formosa</w:t>
+            </w:r>
+            <w:proofErr w:type="spellEnd"/>
+            <w:r>
+              <w:t>--Yuyu2.jpg</w:t>
+            </w:r>
+          </w:p>
+        </w:tc>
+      </w:tr>
+      <w:tr>
+        <w:tc>
+          <w:tcPr>
+            <w:tcW w:w="3681" w:type="dxa"/>
+          </w:tcPr>
+          <w:p>
+            <w:r>
+              <w:t>T--NCTU Formosa--Jack1.jpg</w:t>
+            </w:r>
+          </w:p>
+        </w:tc>
+        <w:tc>
+          <w:tcPr>
+            <w:tcW w:w="3685" w:type="dxa"/>
+          </w:tcPr>
+          <w:p>
+            <w:pPr>
+              <w:rPr>
+                <w:noProof/>
+              </w:rPr>
+            </w:pPr>
+            <w:r>
+              <w:rPr>
+                <w:noProof/>
+              </w:rPr>
+              <w:drawing>
+                <wp:inline distT="0" distB="0" distL="0" distR="0">
+                  <wp:extent cx="2202656" cy="2936875"/>
+                  <wp:effectExtent l="0" t="0" r="7620" b="0"/>
+                  <wp:docPr id="41" name="圖片 41"/>
+                  <wp:cNvGraphicFramePr>
+                    <a:graphicFrameLocks xmlns:a="http://schemas.openxmlformats.org/drawingml/2006/main" noChangeAspect="1"/>
+                  </wp:cNvGraphicFramePr>
+                  <a:graphic xmlns:a="http://schemas.openxmlformats.org/drawingml/2006/main">
+                    <a:graphicData uri="http://schemas.openxmlformats.org/drawingml/2006/picture">
+                      <pic:pic xmlns:pic="http://schemas.openxmlformats.org/drawingml/2006/picture">
+                        <pic:nvPicPr>
+                          <pic:cNvPr id="41" name="Jack1.jpg"/>
+                          <pic:cNvPicPr/>
+                        </pic:nvPicPr>
+                        <pic:blipFill>
+                          <a:blip r:embed="rId44" cstate="print">
+                            <a:extLst>
+                              <a:ext uri="{28A0092B-C50C-407E-A947-70E740481C1C}">
+                                <a14:useLocalDpi xmlns:a14="http://schemas.microsoft.com/office/drawing/2010/main" val="0"/>
+                              </a:ext>
+                            </a:extLst>
+                          </a:blip>
+                          <a:stretch>
+                            <a:fillRect/>
+                          </a:stretch>
+                        </pic:blipFill>
+                        <pic:spPr>
+                          <a:xfrm>
+                            <a:off x="0" y="0"/>
+                            <a:ext cx="2202656" cy="2936875"/>
+                          </a:xfrm>
+                          <a:prstGeom prst="rect">
+                            <a:avLst/>
+                          </a:prstGeom>
+                        </pic:spPr>
+                      </pic:pic>
+                    </a:graphicData>
+                  </a:graphic>
+                </wp:inline>
+              </w:drawing>
+            </w:r>
+          </w:p>
+        </w:tc>
+        <w:tc>
+          <w:tcPr>
+            <w:tcW w:w="3402" w:type="dxa"/>
+          </w:tcPr>
+          <w:p>
+            <w:r>
+              <w:t>https://2019.igem.org/wiki/images/b/bb/T--</w:t>
+            </w:r>
+            <w:proofErr w:type="spellStart"/>
+            <w:r>
+              <w:t>NCTU_Formosa</w:t>
+            </w:r>
+            <w:proofErr w:type="spellEnd"/>
+            <w:r>
+              <w:t>--Jack1.jpg</w:t>
+            </w:r>
+          </w:p>
+        </w:tc>
+      </w:tr>
+      <w:tr>
+        <w:tc>
+          <w:tcPr>
+            <w:tcW w:w="3681" w:type="dxa"/>
+          </w:tcPr>
+          <w:p>
+            <w:r>
+              <w:t>T--NCTU Formosa--Jack2.jpg</w:t>
+            </w:r>
+          </w:p>
+        </w:tc>
+        <w:tc>
+          <w:tcPr>
+            <w:tcW w:w="3685" w:type="dxa"/>
+          </w:tcPr>
+          <w:p>
+            <w:pPr>
+              <w:rPr>
+                <w:noProof/>
+              </w:rPr>
+            </w:pPr>
+            <w:r>
+              <w:rPr>
+                <w:noProof/>
+              </w:rPr>
+              <w:drawing>
+                <wp:inline distT="0" distB="0" distL="0" distR="0">
+                  <wp:extent cx="2202815" cy="2937086"/>
+                  <wp:effectExtent l="0" t="0" r="6985" b="0"/>
+                  <wp:docPr id="42" name="圖片 42"/>
+                  <wp:cNvGraphicFramePr>
+                    <a:graphicFrameLocks xmlns:a="http://schemas.openxmlformats.org/drawingml/2006/main" noChangeAspect="1"/>
+                  </wp:cNvGraphicFramePr>
+                  <a:graphic xmlns:a="http://schemas.openxmlformats.org/drawingml/2006/main">
+                    <a:graphicData uri="http://schemas.openxmlformats.org/drawingml/2006/picture">
+                      <pic:pic xmlns:pic="http://schemas.openxmlformats.org/drawingml/2006/picture">
+                        <pic:nvPicPr>
+                          <pic:cNvPr id="42" name="Jack2.jpg"/>
+                          <pic:cNvPicPr/>
+                        </pic:nvPicPr>
+                        <pic:blipFill>
+                          <a:blip r:embed="rId45" cstate="print">
+                            <a:extLst>
+                              <a:ext uri="{28A0092B-C50C-407E-A947-70E740481C1C}">
+                                <a14:useLocalDpi xmlns:a14="http://schemas.microsoft.com/office/drawing/2010/main" val="0"/>
+                              </a:ext>
+                            </a:extLst>
+                          </a:blip>
+                          <a:stretch>
+                            <a:fillRect/>
+                          </a:stretch>
+                        </pic:blipFill>
+                        <pic:spPr>
+                          <a:xfrm>
+                            <a:off x="0" y="0"/>
+                            <a:ext cx="2202815" cy="2937086"/>
+                          </a:xfrm>
+                          <a:prstGeom prst="rect">
+                            <a:avLst/>
+                          </a:prstGeom>
+                        </pic:spPr>
+                      </pic:pic>
+                    </a:graphicData>
+                  </a:graphic>
+                </wp:inline>
+              </w:drawing>
+            </w:r>
+          </w:p>
+        </w:tc>
+        <w:tc>
+          <w:tcPr>
+            <w:tcW w:w="3402" w:type="dxa"/>
+          </w:tcPr>
+          <w:p>
+            <w:r>
+              <w:t>https://2019.igem.org/wiki/images/a/a5/T--</w:t>
+            </w:r>
+            <w:proofErr w:type="spellStart"/>
+            <w:r>
+              <w:t>NCTU_Formosa</w:t>
+            </w:r>
+            <w:proofErr w:type="spellEnd"/>
+            <w:r>
+              <w:t>--Jack2.jpg</w:t>
+            </w:r>
+          </w:p>
+        </w:tc>
+      </w:tr>
+      <w:tr>
+        <w:tc>
+          <w:tcPr>
+            <w:tcW w:w="3681" w:type="dxa"/>
+          </w:tcPr>
+          <w:p>
+            <w:r>
+              <w:lastRenderedPageBreak/>
+              <w:t>T--NCTU Formosa--Cherry1.jpg</w:t>
+            </w:r>
+          </w:p>
+        </w:tc>
+        <w:tc>
+          <w:tcPr>
+            <w:tcW w:w="3685" w:type="dxa"/>
+          </w:tcPr>
+          <w:p>
+            <w:pPr>
+              <w:rPr>
+                <w:noProof/>
+              </w:rPr>
+            </w:pPr>
+            <w:r>
+              <w:rPr>
+                <w:noProof/>
+              </w:rPr>
+              <w:drawing>
+                <wp:inline distT="0" distB="0" distL="0" distR="0">
+                  <wp:extent cx="2202656" cy="2936875"/>
+                  <wp:effectExtent l="0" t="0" r="7620" b="0"/>
+                  <wp:docPr id="43" name="圖片 43"/>
+                  <wp:cNvGraphicFramePr>
+                    <a:graphicFrameLocks xmlns:a="http://schemas.openxmlformats.org/drawingml/2006/main" noChangeAspect="1"/>
+                  </wp:cNvGraphicFramePr>
+                  <a:graphic xmlns:a="http://schemas.openxmlformats.org/drawingml/2006/main">
+                    <a:graphicData uri="http://schemas.openxmlformats.org/drawingml/2006/picture">
+                      <pic:pic xmlns:pic="http://schemas.openxmlformats.org/drawingml/2006/picture">
+                        <pic:nvPicPr>
+                          <pic:cNvPr id="43" name="Cherry1.jpg"/>
+                          <pic:cNvPicPr/>
+                        </pic:nvPicPr>
+                        <pic:blipFill>
+                          <a:blip r:embed="rId46" cstate="print">
+                            <a:extLst>
+                              <a:ext uri="{28A0092B-C50C-407E-A947-70E740481C1C}">
+                                <a14:useLocalDpi xmlns:a14="http://schemas.microsoft.com/office/drawing/2010/main" val="0"/>
+                              </a:ext>
+                            </a:extLst>
+                          </a:blip>
+                          <a:stretch>
+                            <a:fillRect/>
+                          </a:stretch>
+                        </pic:blipFill>
+                        <pic:spPr>
+                          <a:xfrm>
+                            <a:off x="0" y="0"/>
+                            <a:ext cx="2202656" cy="2936875"/>
+                          </a:xfrm>
+                          <a:prstGeom prst="rect">
+                            <a:avLst/>
+                          </a:prstGeom>
+                        </pic:spPr>
+                      </pic:pic>
+                    </a:graphicData>
+                  </a:graphic>
+                </wp:inline>
+              </w:drawing>
+            </w:r>
+          </w:p>
+        </w:tc>
+        <w:tc>
+          <w:tcPr>
+            <w:tcW w:w="3402" w:type="dxa"/>
+          </w:tcPr>
+          <w:p>
+            <w:r>
+              <w:t>https://2019.igem.org/wiki/images/c/c8/T--</w:t>
+            </w:r>
+            <w:proofErr w:type="spellStart"/>
+            <w:r>
+              <w:t>NCTU_Formosa</w:t>
+            </w:r>
+            <w:proofErr w:type="spellEnd"/>
+            <w:r>
+              <w:t>--Cherry1.jpg</w:t>
+            </w:r>
+          </w:p>
+        </w:tc>
+      </w:tr>
+      <w:tr>
+        <w:tc>
+          <w:tcPr>
+            <w:tcW w:w="3681" w:type="dxa"/>
+          </w:tcPr>
+          <w:p>
+            <w:r>
+              <w:t>T--NCTU Formosa--Cherry2.jpg</w:t>
+            </w:r>
+          </w:p>
+        </w:tc>
+        <w:tc>
+          <w:tcPr>
+            <w:tcW w:w="3685" w:type="dxa"/>
+          </w:tcPr>
+          <w:p>
+            <w:pPr>
+              <w:rPr>
+                <w:noProof/>
+              </w:rPr>
+            </w:pPr>
+            <w:r>
+              <w:rPr>
+                <w:noProof/>
+              </w:rPr>
+              <w:drawing>
+                <wp:inline distT="0" distB="0" distL="0" distR="0">
+                  <wp:extent cx="2202656" cy="2936875"/>
+                  <wp:effectExtent l="0" t="0" r="7620" b="0"/>
+                  <wp:docPr id="44" name="圖片 44"/>
+                  <wp:cNvGraphicFramePr>
+                    <a:graphicFrameLocks xmlns:a="http://schemas.openxmlformats.org/drawingml/2006/main" noChangeAspect="1"/>
+                  </wp:cNvGraphicFramePr>
+                  <a:graphic xmlns:a="http://schemas.openxmlformats.org/drawingml/2006/main">
+                    <a:graphicData uri="http://schemas.openxmlformats.org/drawingml/2006/picture">
+                      <pic:pic xmlns:pic="http://schemas.openxmlformats.org/drawingml/2006/picture">
+                        <pic:nvPicPr>
+                          <pic:cNvPr id="44" name="Cherry2.jpg"/>
+                          <pic:cNvPicPr/>
+                        </pic:nvPicPr>
+                        <pic:blipFill>
+                          <a:blip r:embed="rId47" cstate="print">
+                            <a:extLst>
+                              <a:ext uri="{28A0092B-C50C-407E-A947-70E740481C1C}">
+                                <a14:useLocalDpi xmlns:a14="http://schemas.microsoft.com/office/drawing/2010/main" val="0"/>
+                              </a:ext>
+                            </a:extLst>
+                          </a:blip>
+                          <a:stretch>
+                            <a:fillRect/>
+                          </a:stretch>
+                        </pic:blipFill>
+                        <pic:spPr>
+                          <a:xfrm>
+                            <a:off x="0" y="0"/>
+                            <a:ext cx="2202656" cy="2936875"/>
+                          </a:xfrm>
+                          <a:prstGeom prst="rect">
+                            <a:avLst/>
+                          </a:prstGeom>
+                        </pic:spPr>
+                      </pic:pic>
+                    </a:graphicData>
+                  </a:graphic>
+                </wp:inline>
+              </w:drawing>
+            </w:r>
+          </w:p>
+        </w:tc>
+        <w:tc>
+          <w:tcPr>
+            <w:tcW w:w="3402" w:type="dxa"/>
+          </w:tcPr>
+          <w:p>
+            <w:r>
+              <w:t>https://2019.igem.org/wiki/images/0/0b/T--</w:t>
+            </w:r>
+            <w:proofErr w:type="spellStart"/>
+            <w:r>
+              <w:t>NCTU_Formosa</w:t>
+            </w:r>
+            <w:proofErr w:type="spellEnd"/>
+            <w:r>
+              <w:t>--Cherry2.jpg</w:t>
+            </w:r>
+          </w:p>
+        </w:tc>
+      </w:tr>
+      <w:tr>
+        <w:tc>
+          <w:tcPr>
+            <w:tcW w:w="3681" w:type="dxa"/>
+          </w:tcPr>
+          <w:p>
+            <w:r>
+              <w:t>T--NCTU Formosa--Leo1.jpg</w:t>
+            </w:r>
+          </w:p>
+        </w:tc>
+        <w:tc>
+          <w:tcPr>
+            <w:tcW w:w="3685" w:type="dxa"/>
+          </w:tcPr>
+          <w:p>
+            <w:pPr>
+              <w:rPr>
+                <w:noProof/>
+              </w:rPr>
+            </w:pPr>
+            <w:r>
+              <w:rPr>
+                <w:noProof/>
+              </w:rPr>
+              <w:drawing>
+                <wp:inline distT="0" distB="0" distL="0" distR="0">
+                  <wp:extent cx="2202180" cy="2936240"/>
+                  <wp:effectExtent l="0" t="0" r="7620" b="0"/>
+                  <wp:docPr id="45" name="圖片 45"/>
+                  <wp:cNvGraphicFramePr>
+                    <a:graphicFrameLocks xmlns:a="http://schemas.openxmlformats.org/drawingml/2006/main" noChangeAspect="1"/>
+                  </wp:cNvGraphicFramePr>
+                  <a:graphic xmlns:a="http://schemas.openxmlformats.org/drawingml/2006/main">
+                    <a:graphicData uri="http://schemas.openxmlformats.org/drawingml/2006/picture">
+                      <pic:pic xmlns:pic="http://schemas.openxmlformats.org/drawingml/2006/picture">
+                        <pic:nvPicPr>
+                          <pic:cNvPr id="45" name="Leo1.jpg"/>
+                          <pic:cNvPicPr/>
+                        </pic:nvPicPr>
+                        <pic:blipFill>
+                          <a:blip r:embed="rId48" cstate="print">
+                            <a:extLst>
+                              <a:ext uri="{28A0092B-C50C-407E-A947-70E740481C1C}">
+                                <a14:useLocalDpi xmlns:a14="http://schemas.microsoft.com/office/drawing/2010/main" val="0"/>
+                              </a:ext>
+                            </a:extLst>
+                          </a:blip>
+                          <a:stretch>
+                            <a:fillRect/>
+                          </a:stretch>
+                        </pic:blipFill>
+                        <pic:spPr>
+                          <a:xfrm>
+                            <a:off x="0" y="0"/>
+                            <a:ext cx="2202180" cy="2936240"/>
+                          </a:xfrm>
+                          <a:prstGeom prst="rect">
+                            <a:avLst/>
+                          </a:prstGeom>
+                        </pic:spPr>
+                      </pic:pic>
+                    </a:graphicData>
+                  </a:graphic>
+                </wp:inline>
+              </w:drawing>
+            </w:r>
+          </w:p>
+        </w:tc>
+        <w:tc>
+          <w:tcPr>
+            <w:tcW w:w="3402" w:type="dxa"/>
+          </w:tcPr>
+          <w:p>
+            <w:r>
+              <w:t>https://2019.igem.org/wiki/images/2/21/T--</w:t>
+            </w:r>
+            <w:proofErr w:type="spellStart"/>
+            <w:r>
+              <w:t>NCTU_Formosa</w:t>
+            </w:r>
+            <w:proofErr w:type="spellEnd"/>
+            <w:r>
+              <w:t>--Leo1.jpg</w:t>
+            </w:r>
+          </w:p>
+        </w:tc>
+      </w:tr>
+      <w:tr>
+        <w:tc>
+          <w:tcPr>
+            <w:tcW w:w="3681" w:type="dxa"/>
+          </w:tcPr>
+          <w:p>
+            <w:r>
+              <w:lastRenderedPageBreak/>
+              <w:t>T--NCTU Formosa--Leo2.jpg</w:t>
+            </w:r>
+          </w:p>
+        </w:tc>
+        <w:tc>
+          <w:tcPr>
+            <w:tcW w:w="3685" w:type="dxa"/>
+          </w:tcPr>
+          <w:p>
+            <w:pPr>
+              <w:rPr>
+                <w:noProof/>
+              </w:rPr>
+            </w:pPr>
+            <w:r>
+              <w:rPr>
+                <w:noProof/>
+              </w:rPr>
+              <w:drawing>
+                <wp:inline distT="0" distB="0" distL="0" distR="0">
+                  <wp:extent cx="2202656" cy="2936875"/>
+                  <wp:effectExtent l="0" t="0" r="7620" b="0"/>
+                  <wp:docPr id="46" name="圖片 46"/>
+                  <wp:cNvGraphicFramePr>
+                    <a:graphicFrameLocks xmlns:a="http://schemas.openxmlformats.org/drawingml/2006/main" noChangeAspect="1"/>
+                  </wp:cNvGraphicFramePr>
+                  <a:graphic xmlns:a="http://schemas.openxmlformats.org/drawingml/2006/main">
+                    <a:graphicData uri="http://schemas.openxmlformats.org/drawingml/2006/picture">
+                      <pic:pic xmlns:pic="http://schemas.openxmlformats.org/drawingml/2006/picture">
+                        <pic:nvPicPr>
+                          <pic:cNvPr id="46" name="Leo2.jpg"/>
+                          <pic:cNvPicPr/>
+                        </pic:nvPicPr>
+                        <pic:blipFill>
+                          <a:blip r:embed="rId49" cstate="print">
+                            <a:extLst>
+                              <a:ext uri="{28A0092B-C50C-407E-A947-70E740481C1C}">
+                                <a14:useLocalDpi xmlns:a14="http://schemas.microsoft.com/office/drawing/2010/main" val="0"/>
+                              </a:ext>
+                            </a:extLst>
+                          </a:blip>
+                          <a:stretch>
+                            <a:fillRect/>
+                          </a:stretch>
+                        </pic:blipFill>
+                        <pic:spPr>
+                          <a:xfrm>
+                            <a:off x="0" y="0"/>
+                            <a:ext cx="2202656" cy="2936875"/>
+                          </a:xfrm>
+                          <a:prstGeom prst="rect">
+                            <a:avLst/>
+                          </a:prstGeom>
+                        </pic:spPr>
+                      </pic:pic>
+                    </a:graphicData>
+                  </a:graphic>
+                </wp:inline>
+              </w:drawing>
+            </w:r>
+          </w:p>
+        </w:tc>
+        <w:tc>
+          <w:tcPr>
+            <w:tcW w:w="3402" w:type="dxa"/>
+          </w:tcPr>
+          <w:p>
+            <w:r>
+              <w:t>https://2019.igem.org/wiki/images/8/89/T--</w:t>
+            </w:r>
+            <w:proofErr w:type="spellStart"/>
+            <w:r>
+              <w:t>NCTU_Formosa</w:t>
+            </w:r>
+            <w:proofErr w:type="spellEnd"/>
+            <w:r>
+              <w:t>--Leo2.jpg</w:t>
+            </w:r>
+          </w:p>
+        </w:tc>
+      </w:tr>
+      <w:tr>
+        <w:tc>
+          <w:tcPr>
+            <w:tcW w:w="3681" w:type="dxa"/>
+          </w:tcPr>
+          <w:p/>
+        </w:tc>
+        <w:tc>
+          <w:tcPr>
+            <w:tcW w:w="3685" w:type="dxa"/>
+          </w:tcPr>
+          <w:p>
+            <w:pPr>
+              <w:rPr>
+                <w:noProof/>
+              </w:rPr>
+            </w:pPr>
+          </w:p>
+        </w:tc>
+        <w:tc>
+          <w:tcPr>
+            <w:tcW w:w="3402" w:type="dxa"/>
+          </w:tcPr>
+          <w:p/>
+        </w:tc>
+      </w:tr>
+      <w:tr>
+        <w:tc>
+          <w:tcPr>
+            <w:tcW w:w="3681" w:type="dxa"/>
+          </w:tcPr>
+          <w:p/>
+        </w:tc>
+        <w:tc>
+          <w:tcPr>
+            <w:tcW w:w="3685" w:type="dxa"/>
+          </w:tcPr>
+          <w:p>
+            <w:pPr>
+              <w:rPr>
+                <w:noProof/>
+              </w:rPr>
+            </w:pPr>
+          </w:p>
+        </w:tc>
+        <w:tc>
+          <w:tcPr>
+            <w:tcW w:w="3402" w:type="dxa"/>
+          </w:tcPr>
+          <w:p/>
+        </w:tc>
+      </w:tr>
+      <w:tr>
+        <w:tc>
+          <w:tcPr>
+            <w:tcW w:w="3681" w:type="dxa"/>
+          </w:tcPr>
+          <w:p>
+            <w:r>
+              <w:t>T--NCTU Formosa--Atlas1.jpg</w:t>
+            </w:r>
+          </w:p>
+        </w:tc>
+        <w:tc>
+          <w:tcPr>
+            <w:tcW w:w="3685" w:type="dxa"/>
+          </w:tcPr>
+          <w:p>
+            <w:pPr>
+              <w:rPr>
+                <w:noProof/>
+              </w:rPr>
+            </w:pPr>
+            <w:r>
+              <w:rPr>
+                <w:noProof/>
+              </w:rPr>
+              <w:drawing>
+                <wp:inline distT="0" distB="0" distL="0" distR="0">
+                  <wp:extent cx="2202656" cy="2936875"/>
+                  <wp:effectExtent l="0" t="0" r="7620" b="0"/>
+                  <wp:docPr id="47" name="圖片 47"/>
+                  <wp:cNvGraphicFramePr>
+                    <a:graphicFrameLocks xmlns:a="http://schemas.openxmlformats.org/drawingml/2006/main" noChangeAspect="1"/>
+                  </wp:cNvGraphicFramePr>
+                  <a:graphic xmlns:a="http://schemas.openxmlformats.org/drawingml/2006/main">
+                    <a:graphicData uri="http://schemas.openxmlformats.org/drawingml/2006/picture">
+                      <pic:pic xmlns:pic="http://schemas.openxmlformats.org/drawingml/2006/picture">
+                        <pic:nvPicPr>
+                          <pic:cNvPr id="47" name="Altas1.jpg"/>
+                          <pic:cNvPicPr/>
+                        </pic:nvPicPr>
+                        <pic:blipFill>
+                          <a:blip r:embed="rId50" cstate="print">
+                            <a:extLst>
+                              <a:ext uri="{28A0092B-C50C-407E-A947-70E740481C1C}">
+                                <a14:useLocalDpi xmlns:a14="http://schemas.microsoft.com/office/drawing/2010/main" val="0"/>
+                              </a:ext>
+                            </a:extLst>
+                          </a:blip>
+                          <a:stretch>
+                            <a:fillRect/>
+                          </a:stretch>
+                        </pic:blipFill>
+                        <pic:spPr>
+                          <a:xfrm>
+                            <a:off x="0" y="0"/>
+                            <a:ext cx="2202656" cy="2936875"/>
+                          </a:xfrm>
+                          <a:prstGeom prst="rect">
+                            <a:avLst/>
+                          </a:prstGeom>
+                        </pic:spPr>
+                      </pic:pic>
+                    </a:graphicData>
+                  </a:graphic>
+                </wp:inline>
+              </w:drawing>
+            </w:r>
+          </w:p>
+        </w:tc>
+        <w:tc>
+          <w:tcPr>
+            <w:tcW w:w="3402" w:type="dxa"/>
+          </w:tcPr>
+          <w:p>
+            <w:r>
+              <w:t>https://2019.igem.org/wiki/images/c/ce/T--</w:t>
+            </w:r>
+            <w:proofErr w:type="spellStart"/>
+            <w:r>
+              <w:t>NCTU_Formosa</w:t>
+            </w:r>
+            <w:proofErr w:type="spellEnd"/>
+            <w:r>
+              <w:t>--Atlas1.jpg</w:t>
+            </w:r>
+          </w:p>
+        </w:tc>
+      </w:tr>
+      <w:tr>
+        <w:tc>
+          <w:tcPr>
+            <w:tcW w:w="3681" w:type="dxa"/>
+          </w:tcPr>
+          <w:p>
+            <w:r>
+              <w:t>T--NCTU Formosa--Atlas2.jpg</w:t>
+            </w:r>
+          </w:p>
+        </w:tc>
+        <w:tc>
+          <w:tcPr>
+            <w:tcW w:w="3685" w:type="dxa"/>
+          </w:tcPr>
+          <w:p>
+            <w:pPr>
+              <w:rPr>
+                <w:noProof/>
+              </w:rPr>
+            </w:pPr>
+            <w:bookmarkStart w:id="0" w:name="_GoBack"/>
+            <w:r>
+              <w:rPr>
+                <w:noProof/>
+              </w:rPr>
+              <w:drawing>
+                <wp:inline distT="0" distB="0" distL="0" distR="0">
+                  <wp:extent cx="2202656" cy="2936875"/>
+                  <wp:effectExtent l="0" t="0" r="7620" b="0"/>
+                  <wp:docPr id="48" name="圖片 48"/>
+                  <wp:cNvGraphicFramePr>
+                    <a:graphicFrameLocks xmlns:a="http://schemas.openxmlformats.org/drawingml/2006/main" noChangeAspect="1"/>
+                  </wp:cNvGraphicFramePr>
+                  <a:graphic xmlns:a="http://schemas.openxmlformats.org/drawingml/2006/main">
+                    <a:graphicData uri="http://schemas.openxmlformats.org/drawingml/2006/picture">
+                      <pic:pic xmlns:pic="http://schemas.openxmlformats.org/drawingml/2006/picture">
+                        <pic:nvPicPr>
+                          <pic:cNvPr id="48" name="Altas2.jpg"/>
+                          <pic:cNvPicPr/>
+                        </pic:nvPicPr>
+                        <pic:blipFill>
+                          <a:blip r:embed="rId51" cstate="print">
+                            <a:extLst>
+                              <a:ext uri="{28A0092B-C50C-407E-A947-70E740481C1C}">
+                                <a14:useLocalDpi xmlns:a14="http://schemas.microsoft.com/office/drawing/2010/main" val="0"/>
+                              </a:ext>
+                            </a:extLst>
+                          </a:blip>
+                          <a:stretch>
+                            <a:fillRect/>
+                          </a:stretch>
+                        </pic:blipFill>
+                        <pic:spPr>
+                          <a:xfrm>
+                            <a:off x="0" y="0"/>
+                            <a:ext cx="2202656" cy="2936875"/>
+                          </a:xfrm>
+                          <a:prstGeom prst="rect">
+                            <a:avLst/>
+                          </a:prstGeom>
+                        </pic:spPr>
+                      </pic:pic>
+                    </a:graphicData>
+                  </a:graphic>
+                </wp:inline>
+              </w:drawing>
+            </w:r>
+            <w:bookmarkEnd w:id="0"/>
+          </w:p>
+        </w:tc>
+        <w:tc>
+          <w:tcPr>
+            <w:tcW w:w="3402" w:type="dxa"/>
+          </w:tcPr>
+          <w:p>
+            <w:r>
+              <w:t>https://2019.igem.org/wiki/images/b/b7/T--</w:t>
+            </w:r>
+            <w:proofErr w:type="spellStart"/>
+            <w:r>
+              <w:t>NCTU_Formosa</w:t>
+            </w:r>
+            <w:proofErr w:type="spellEnd"/>
+            <w:r>
+              <w:t>--Atlas2.jpg</w:t>
+            </w:r>
+          </w:p>
+        </w:tc>
+      </w:tr>
+      <w:tr>
+        <w:tc>
+          <w:tcPr>
+            <w:tcW w:w="3681" w:type="dxa"/>
+          </w:tcPr>
+          <w:p/>
+        </w:tc>
+        <w:tc>
+          <w:tcPr>
+            <w:tcW w:w="3685" w:type="dxa"/>
+          </w:tcPr>
+          <w:p>
+            <w:pPr>
+              <w:rPr>
+                <w:noProof/>
+              </w:rPr>
+            </w:pPr>
+          </w:p>
+        </w:tc>
+        <w:tc>
+          <w:tcPr>
+            <w:tcW w:w="3402" w:type="dxa"/>
+          </w:tcPr>
+          <w:p/>
+        </w:tc>
+      </w:tr>
+      <w:tr>
+        <w:tc>
+          <w:tcPr>
+            <w:tcW w:w="3681" w:type="dxa"/>
+          </w:tcPr>
+          <w:p/>
+        </w:tc>
+        <w:tc>
+          <w:tcPr>
+            <w:tcW w:w="3685" w:type="dxa"/>
+          </w:tcPr>
+          <w:p>
+            <w:pPr>
+              <w:rPr>
+                <w:noProof/>
+              </w:rPr>
+            </w:pPr>
+          </w:p>
+        </w:tc>
+        <w:tc>
+          <w:tcPr>
+            <w:tcW w:w="3402" w:type="dxa"/>
+          </w:tcPr>
+          <w:p/>
+        </w:tc>
+      </w:tr>
+      <w:tr>
+        <w:tc>
+          <w:tcPr>
+            <w:tcW w:w="3681" w:type="dxa"/>
+          </w:tcPr>
+          <w:p/>
+        </w:tc>
+        <w:tc>
+          <w:tcPr>
+            <w:tcW w:w="3685" w:type="dxa"/>
+          </w:tcPr>
+          <w:p>
+            <w:pPr>
+              <w:rPr>
+                <w:noProof/>
+              </w:rPr>
+            </w:pPr>
+          </w:p>
+        </w:tc>
+        <w:tc>
+          <w:tcPr>
+            <w:tcW w:w="3402" w:type="dxa"/>
+          </w:tcPr>
+          <w:p/>
+        </w:tc>
+      </w:tr>
+      <w:tr>
+        <w:tc>
+          <w:tcPr>
+            <w:tcW w:w="3681" w:type="dxa"/>
+          </w:tcPr>
+          <w:p/>
+        </w:tc>
+        <w:tc>
+          <w:tcPr>
+            <w:tcW w:w="3685" w:type="dxa"/>
+          </w:tcPr>
+          <w:p>
+            <w:pPr>
+              <w:rPr>
+                <w:noProof/>
+              </w:rPr>
+            </w:pPr>
+          </w:p>
+        </w:tc>
+        <w:tc>
+          <w:tcPr>
+            <w:tcW w:w="3402" w:type="dxa"/>
+          </w:tcPr>
+          <w:p/>
+        </w:tc>
+      </w:tr>
+      <w:tr>
+        <w:tc>
+          <w:tcPr>
+            <w:tcW w:w="3681" w:type="dxa"/>
+          </w:tcPr>
+          <w:p/>
+        </w:tc>
+        <w:tc>
+          <w:tcPr>
+            <w:tcW w:w="3685" w:type="dxa"/>
+          </w:tcPr>
+          <w:p>
+            <w:pPr>
+              <w:rPr>
+                <w:noProof/>
+              </w:rPr>
+            </w:pPr>
+          </w:p>
+        </w:tc>
+        <w:tc>
+          <w:tcPr>
+            <w:tcW w:w="3402" w:type="dxa"/>
+          </w:tcPr>
+          <w:p/>
+        </w:tc>
+      </w:tr>
+      <w:tr>
+        <w:tc>
+          <w:tcPr>
+            <w:tcW w:w="3681" w:type="dxa"/>
+          </w:tcPr>
+          <w:p/>
+        </w:tc>
+        <w:tc>
+          <w:tcPr>
+            <w:tcW w:w="3685" w:type="dxa"/>
+          </w:tcPr>
+          <w:p>
+            <w:pPr>
+              <w:rPr>
+                <w:noProof/>
+              </w:rPr>
+            </w:pPr>
+          </w:p>
+        </w:tc>
+        <w:tc>
+          <w:tcPr>
+            <w:tcW w:w="3402" w:type="dxa"/>
+          </w:tcPr>
+          <w:p/>
+        </w:tc>
+      </w:tr>
+      <w:tr>
+        <w:tc>
+          <w:tcPr>
+            <w:tcW w:w="3681" w:type="dxa"/>
+          </w:tcPr>
+          <w:p/>
+        </w:tc>
+        <w:tc>
+          <w:tcPr>
+            <w:tcW w:w="3685" w:type="dxa"/>
+          </w:tcPr>
+          <w:p>
+            <w:pPr>
+              <w:rPr>
+                <w:noProof/>
+              </w:rPr>
+            </w:pPr>
+          </w:p>
+        </w:tc>
+        <w:tc>
+          <w:tcPr>
+            <w:tcW w:w="3402" w:type="dxa"/>
+          </w:tcPr>
+          <w:p/>
+        </w:tc>
+      </w:tr>
+      <w:tr>
+        <w:tc>
+          <w:tcPr>
+            <w:tcW w:w="3681" w:type="dxa"/>
+          </w:tcPr>
+          <w:p/>
+        </w:tc>
+        <w:tc>
+          <w:tcPr>
+            <w:tcW w:w="3685" w:type="dxa"/>
+          </w:tcPr>
+          <w:p>
+            <w:pPr>
+              <w:rPr>
+                <w:noProof/>
+              </w:rPr>
+            </w:pPr>
+          </w:p>
+        </w:tc>
+        <w:tc>
+          <w:tcPr>
+            <w:tcW w:w="3402" w:type="dxa"/>
+          </w:tcPr>
+          <w:p/>
+        </w:tc>
+      </w:tr>
+      <w:tr>
+        <w:tc>
+          <w:tcPr>
+            <w:tcW w:w="3681" w:type="dxa"/>
+          </w:tcPr>
+          <w:p/>
+        </w:tc>
+        <w:tc>
+          <w:tcPr>
+            <w:tcW w:w="3685" w:type="dxa"/>
+          </w:tcPr>
+          <w:p>
+            <w:pPr>
+              <w:rPr>
+                <w:noProof/>
+              </w:rPr>
+            </w:pPr>
+          </w:p>
+        </w:tc>
+        <w:tc>
+          <w:tcPr>
+            <w:tcW w:w="3402" w:type="dxa"/>
+          </w:tcPr>
+          <w:p/>
+        </w:tc>
+      </w:tr>
+      <w:tr>
+        <w:tc>
+          <w:tcPr>
+            <w:tcW w:w="3681" w:type="dxa"/>
+          </w:tcPr>
+          <w:p/>
+        </w:tc>
+        <w:tc>
+          <w:tcPr>
+            <w:tcW w:w="3685" w:type="dxa"/>
+          </w:tcPr>
+          <w:p>
+            <w:pPr>
+              <w:rPr>
+                <w:noProof/>
+              </w:rPr>
+            </w:pPr>
+          </w:p>
+        </w:tc>
+        <w:tc>
+          <w:tcPr>
+            <w:tcW w:w="3402" w:type="dxa"/>
+          </w:tcPr>
+          <w:p/>
+        </w:tc>
+      </w:tr>
+      <w:tr>
+        <w:tc>
+          <w:tcPr>
+            <w:tcW w:w="3681" w:type="dxa"/>
+          </w:tcPr>
+          <w:p/>
+        </w:tc>
+        <w:tc>
+          <w:tcPr>
+            <w:tcW w:w="3685" w:type="dxa"/>
+          </w:tcPr>
+          <w:p>
+            <w:pPr>
+              <w:rPr>
+                <w:noProof/>
+              </w:rPr>
+            </w:pPr>
+          </w:p>
+        </w:tc>
+        <w:tc>
+          <w:tcPr>
+            <w:tcW w:w="3402" w:type="dxa"/>
+          </w:tcPr>
+          <w:p/>
+        </w:tc>
+      </w:tr>
+      <w:tr>
+        <w:tc>
+          <w:tcPr>
+            <w:tcW w:w="3681" w:type="dxa"/>
+          </w:tcPr>
+          <w:p/>
+        </w:tc>
+        <w:tc>
+          <w:tcPr>
+            <w:tcW w:w="3685" w:type="dxa"/>
+          </w:tcPr>
+          <w:p>
+            <w:pPr>
+              <w:rPr>
+                <w:noProof/>
+              </w:rPr>
+            </w:pPr>
+          </w:p>
+        </w:tc>
+        <w:tc>
+          <w:tcPr>
+            <w:tcW w:w="3402" w:type="dxa"/>
+          </w:tcPr>
+          <w:p/>
+        </w:tc>
+      </w:tr>
+      <w:tr>
+        <w:tc>
+          <w:tcPr>
+            <w:tcW w:w="3681" w:type="dxa"/>
+          </w:tcPr>
+          <w:p/>
+        </w:tc>
+        <w:tc>
+          <w:tcPr>
+            <w:tcW w:w="3685" w:type="dxa"/>
+          </w:tcPr>
+          <w:p>
+            <w:pPr>
+              <w:rPr>
+                <w:noProof/>
+              </w:rPr>
+            </w:pPr>
+          </w:p>
+        </w:tc>
+        <w:tc>
+          <w:tcPr>
+            <w:tcW w:w="3402" w:type="dxa"/>
+          </w:tcPr>
+          <w:p/>
+        </w:tc>
+      </w:tr>
+      <w:tr>
+        <w:tc>
+          <w:tcPr>
+            <w:tcW w:w="3681" w:type="dxa"/>
+          </w:tcPr>
+          <w:p/>
+        </w:tc>
+        <w:tc>
+          <w:tcPr>
+            <w:tcW w:w="3685" w:type="dxa"/>
+          </w:tcPr>
+          <w:p>
+            <w:pPr>
+              <w:rPr>
+                <w:noProof/>
+              </w:rPr>
+            </w:pPr>
+          </w:p>
+        </w:tc>
+        <w:tc>
+          <w:tcPr>
+            <w:tcW w:w="3402" w:type="dxa"/>
+          </w:tcPr>
+          <w:p/>
+        </w:tc>
+      </w:tr>
+      <w:tr>
+        <w:tc>
+          <w:tcPr>
+            <w:tcW w:w="3681" w:type="dxa"/>
+          </w:tcPr>
+          <w:p/>
+        </w:tc>
+        <w:tc>
+          <w:tcPr>
+            <w:tcW w:w="3685" w:type="dxa"/>
+          </w:tcPr>
+          <w:p>
+            <w:pPr>
+              <w:rPr>
+                <w:noProof/>
+              </w:rPr>
+            </w:pPr>
+          </w:p>
+        </w:tc>
+        <w:tc>
+          <w:tcPr>
+            <w:tcW w:w="3402" w:type="dxa"/>
+          </w:tcPr>
+          <w:p/>
+        </w:tc>
+      </w:tr>
+      <w:tr>
+        <w:tc>
+          <w:tcPr>
+            <w:tcW w:w="3681" w:type="dxa"/>
+          </w:tcPr>
+          <w:p/>
+        </w:tc>
+        <w:tc>
+          <w:tcPr>
+            <w:tcW w:w="3685" w:type="dxa"/>
+          </w:tcPr>
+          <w:p>
+            <w:pPr>
+              <w:rPr>
+                <w:noProof/>
+              </w:rPr>
+            </w:pPr>
+          </w:p>
+        </w:tc>
+        <w:tc>
+          <w:tcPr>
+            <w:tcW w:w="3402" w:type="dxa"/>
+          </w:tcPr>
+          <w:p/>
+        </w:tc>
+      </w:tr>
+      <w:tr>
+        <w:tc>
+          <w:tcPr>
+            <w:tcW w:w="3681" w:type="dxa"/>
+          </w:tcPr>
+          <w:p/>
+        </w:tc>
+        <w:tc>
+          <w:tcPr>
+            <w:tcW w:w="3685" w:type="dxa"/>
+          </w:tcPr>
+          <w:p>
+            <w:pPr>
+              <w:rPr>
+                <w:noProof/>
+              </w:rPr>
+            </w:pPr>
+          </w:p>
+        </w:tc>
+        <w:tc>
+          <w:tcPr>
+            <w:tcW w:w="3402" w:type="dxa"/>
+          </w:tcPr>
+          <w:p/>
+        </w:tc>
+      </w:tr>
+      <w:tr>
+        <w:tc>
+          <w:tcPr>
+            <w:tcW w:w="3681" w:type="dxa"/>
+          </w:tcPr>
+          <w:p/>
+        </w:tc>
+        <w:tc>
+          <w:tcPr>
+            <w:tcW w:w="3685" w:type="dxa"/>
+          </w:tcPr>
+          <w:p>
+            <w:pPr>
+              <w:rPr>
+                <w:noProof/>
+              </w:rPr>
+            </w:pPr>
+          </w:p>
+        </w:tc>
+        <w:tc>
+          <w:tcPr>
+            <w:tcW w:w="3402" w:type="dxa"/>
+          </w:tcPr>
+          <w:p/>
+        </w:tc>
+      </w:tr>
+      <w:tr>
+        <w:tc>
+          <w:tcPr>
+            <w:tcW w:w="3681" w:type="dxa"/>
+          </w:tcPr>
+          <w:p/>
+        </w:tc>
+        <w:tc>
+          <w:tcPr>
+            <w:tcW w:w="3685" w:type="dxa"/>
+          </w:tcPr>
+          <w:p>
+            <w:pPr>
+              <w:rPr>
+                <w:noProof/>
+              </w:rPr>
+            </w:pPr>
+          </w:p>
+        </w:tc>
+        <w:tc>
+          <w:tcPr>
+            <w:tcW w:w="3402" w:type="dxa"/>
+          </w:tcPr>
+          <w:p/>
+        </w:tc>
+      </w:tr>
+      <w:tr>
+        <w:tc>
+          <w:tcPr>
+            <w:tcW w:w="3681" w:type="dxa"/>
+          </w:tcPr>
+          <w:p/>
+        </w:tc>
+        <w:tc>
+          <w:tcPr>
+            <w:tcW w:w="3685" w:type="dxa"/>
+          </w:tcPr>
+          <w:p>
+            <w:pPr>
+              <w:rPr>
+                <w:noProof/>
+              </w:rPr>
+            </w:pPr>
+          </w:p>
+        </w:tc>
+        <w:tc>
+          <w:tcPr>
+            <w:tcW w:w="3402" w:type="dxa"/>
+          </w:tcPr>
+          <w:p/>
+        </w:tc>
+      </w:tr>
+      <w:tr>
+        <w:tc>
+          <w:tcPr>
+            <w:tcW w:w="3681" w:type="dxa"/>
+          </w:tcPr>
+          <w:p/>
+        </w:tc>
+        <w:tc>
+          <w:tcPr>
+            <w:tcW w:w="3685" w:type="dxa"/>
+          </w:tcPr>
+          <w:p>
+            <w:pPr>
+              <w:rPr>
+                <w:noProof/>
+              </w:rPr>
+            </w:pPr>
+          </w:p>
+        </w:tc>
+        <w:tc>
+          <w:tcPr>
+            <w:tcW w:w="3402" w:type="dxa"/>
+          </w:tcPr>
+          <w:p/>
+        </w:tc>
+      </w:tr>
+      <w:tr>
+        <w:tc>
+          <w:tcPr>
+            <w:tcW w:w="3681" w:type="dxa"/>
+          </w:tcPr>
+          <w:p/>
+        </w:tc>
+        <w:tc>
+          <w:tcPr>
+            <w:tcW w:w="3685" w:type="dxa"/>
+          </w:tcPr>
+          <w:p>
+            <w:pPr>
+              <w:rPr>
+                <w:noProof/>
+              </w:rPr>
+            </w:pPr>
+          </w:p>
+        </w:tc>
+        <w:tc>
+          <w:tcPr>
+            <w:tcW w:w="3402" w:type="dxa"/>
+          </w:tcPr>
+          <w:p/>
+        </w:tc>
+      </w:tr>
+      <w:tr>
+        <w:tc>
+          <w:tcPr>
+            <w:tcW w:w="3681" w:type="dxa"/>
+          </w:tcPr>
+          <w:p/>
+        </w:tc>
+        <w:tc>
+          <w:tcPr>
+            <w:tcW w:w="3685" w:type="dxa"/>
+          </w:tcPr>
+          <w:p>
+            <w:pPr>
+              <w:rPr>
+                <w:noProof/>
+              </w:rPr>
+            </w:pPr>
+          </w:p>
+        </w:tc>
+        <w:tc>
+          <w:tcPr>
+            <w:tcW w:w="3402" w:type="dxa"/>
+          </w:tcPr>
+          <w:p/>
+        </w:tc>
+      </w:tr>
+      <w:tr>
+        <w:tc>
+          <w:tcPr>
+            <w:tcW w:w="3681" w:type="dxa"/>
+          </w:tcPr>
+          <w:p/>
+        </w:tc>
+        <w:tc>
+          <w:tcPr>
+            <w:tcW w:w="3685" w:type="dxa"/>
+          </w:tcPr>
+          <w:p>
+            <w:pPr>
+              <w:rPr>
+                <w:noProof/>
+              </w:rPr>
+            </w:pPr>
+          </w:p>
+        </w:tc>
+        <w:tc>
+          <w:tcPr>
+            <w:tcW w:w="3402" w:type="dxa"/>
+          </w:tcPr>
+          <w:p/>
+        </w:tc>
+      </w:tr>
+      <w:tr>
+        <w:tc>
+          <w:tcPr>
+            <w:tcW w:w="3681" w:type="dxa"/>
+          </w:tcPr>
+          <w:p/>
+        </w:tc>
+        <w:tc>
+          <w:tcPr>
+            <w:tcW w:w="3685" w:type="dxa"/>
+          </w:tcPr>
+          <w:p>
+            <w:pPr>
+              <w:rPr>
+                <w:noProof/>
+              </w:rPr>
+            </w:pPr>
+          </w:p>
+        </w:tc>
+        <w:tc>
+          <w:tcPr>
+            <w:tcW w:w="3402" w:type="dxa"/>
+          </w:tcPr>
+          <w:p/>
+        </w:tc>
+      </w:tr>
+      <w:tr>
+        <w:tc>
+          <w:tcPr>
+            <w:tcW w:w="3681" w:type="dxa"/>
+          </w:tcPr>
+          <w:p/>
+        </w:tc>
+        <w:tc>
+          <w:tcPr>
+            <w:tcW w:w="3685" w:type="dxa"/>
+          </w:tcPr>
+          <w:p>
+            <w:pPr>
+              <w:rPr>
+                <w:noProof/>
+              </w:rPr>
+            </w:pPr>
+          </w:p>
+        </w:tc>
+        <w:tc>
+          <w:tcPr>
+            <w:tcW w:w="3402" w:type="dxa"/>
+          </w:tcPr>
+          <w:p/>
+        </w:tc>
+      </w:tr>
+      <w:tr>
+        <w:tc>
+          <w:tcPr>
+            <w:tcW w:w="3681" w:type="dxa"/>
+          </w:tcPr>
+          <w:p/>
+        </w:tc>
+        <w:tc>
+          <w:tcPr>
+            <w:tcW w:w="3685" w:type="dxa"/>
+          </w:tcPr>
+          <w:p>
+            <w:pPr>
+              <w:rPr>
+                <w:noProof/>
+              </w:rPr>
+            </w:pPr>
+          </w:p>
+        </w:tc>
+        <w:tc>
+          <w:tcPr>
+            <w:tcW w:w="3402" w:type="dxa"/>
+          </w:tcPr>
+          <w:p/>
+        </w:tc>
+      </w:tr>
+      <w:tr>
+        <w:tc>
+          <w:tcPr>
+            <w:tcW w:w="3681" w:type="dxa"/>
+          </w:tcPr>
+          <w:p/>
+        </w:tc>
+        <w:tc>
+          <w:tcPr>
+            <w:tcW w:w="3685" w:type="dxa"/>
+          </w:tcPr>
+          <w:p>
+            <w:pPr>
+              <w:rPr>
+                <w:noProof/>
+              </w:rPr>
+            </w:pPr>
+          </w:p>
+        </w:tc>
+        <w:tc>
+          <w:tcPr>
+            <w:tcW w:w="3402" w:type="dxa"/>
+          </w:tcPr>
+          <w:p/>
+        </w:tc>
+      </w:tr>
+      <w:tr>
+        <w:tc>
+          <w:tcPr>
+            <w:tcW w:w="3681" w:type="dxa"/>
+          </w:tcPr>
           <w:p/>
         </w:tc>
         <w:tc>
@@ -2579,10 +5409,7 @@
         </w:tc>
       </w:tr>
     </w:tbl>
-    <w:p>
-      <w:bookmarkStart w:id="0" w:name="_GoBack"/>
-      <w:bookmarkEnd w:id="0"/>
-    </w:p>
+    <w:p/>
     <w:sectPr>
       <w:pgSz w:w="12240" w:h="15840"/>
       <w:pgMar w:top="567" w:right="567" w:bottom="567" w:left="567" w:header="708" w:footer="708" w:gutter="0"/>

</xml_diff>

<commit_message>
team to iGEM server(it sucks)
</commit_message>
<xml_diff>
--- a/file_management.docx
+++ b/file_management.docx
@@ -4685,8 +4685,6 @@
             <w:r>
               <w:t>--circle.png</w:t>
             </w:r>
-            <w:bookmarkStart w:id="0" w:name="_GoBack"/>
-            <w:bookmarkEnd w:id="0"/>
           </w:p>
         </w:tc>
       </w:tr>
@@ -4719,7 +4717,7 @@
               <w:drawing>
                 <wp:inline distT="0" distB="0" distL="0" distR="0">
                   <wp:extent cx="75565" cy="9338310"/>
-                  <wp:effectExtent l="0" t="0" r="635" b="0"/>
+                  <wp:effectExtent l="0" t="0" r="0" b="0"/>
                   <wp:docPr id="49" name="圖片 49"/>
                   <wp:cNvGraphicFramePr>
                     <a:graphicFrameLocks xmlns:a="http://schemas.openxmlformats.org/drawingml/2006/main" noChangeAspect="1"/>
@@ -4784,25 +4782,82 @@
           <w:tcPr>
             <w:tcW w:w="3681" w:type="dxa"/>
           </w:tcPr>
-          <w:p/>
-        </w:tc>
-        <w:tc>
-          <w:tcPr>
-            <w:tcW w:w="3685" w:type="dxa"/>
-          </w:tcPr>
-          <w:p>
-            <w:pPr>
-              <w:rPr>
-                <w:noProof/>
-              </w:rPr>
-            </w:pPr>
-          </w:p>
-        </w:tc>
-        <w:tc>
-          <w:tcPr>
-            <w:tcW w:w="3402" w:type="dxa"/>
-          </w:tcPr>
-          <w:p/>
+          <w:p>
+            <w:r>
+              <w:lastRenderedPageBreak/>
+              <w:t>T--NCTU Formosa--lc.png</w:t>
+            </w:r>
+          </w:p>
+        </w:tc>
+        <w:tc>
+          <w:tcPr>
+            <w:tcW w:w="3685" w:type="dxa"/>
+          </w:tcPr>
+          <w:p>
+            <w:pPr>
+              <w:rPr>
+                <w:noProof/>
+              </w:rPr>
+            </w:pPr>
+            <w:r>
+              <w:rPr>
+                <w:noProof/>
+              </w:rPr>
+              <w:drawing>
+                <wp:inline distT="0" distB="0" distL="0" distR="0">
+                  <wp:extent cx="1030960" cy="5977905"/>
+                  <wp:effectExtent l="0" t="0" r="0" b="0"/>
+                  <wp:docPr id="51" name="圖片 51"/>
+                  <wp:cNvGraphicFramePr>
+                    <a:graphicFrameLocks xmlns:a="http://schemas.openxmlformats.org/drawingml/2006/main" noChangeAspect="1"/>
+                  </wp:cNvGraphicFramePr>
+                  <a:graphic xmlns:a="http://schemas.openxmlformats.org/drawingml/2006/main">
+                    <a:graphicData uri="http://schemas.openxmlformats.org/drawingml/2006/picture">
+                      <pic:pic xmlns:pic="http://schemas.openxmlformats.org/drawingml/2006/picture">
+                        <pic:nvPicPr>
+                          <pic:cNvPr id="51" name="lc.png"/>
+                          <pic:cNvPicPr/>
+                        </pic:nvPicPr>
+                        <pic:blipFill>
+                          <a:blip r:embed="rId54">
+                            <a:extLst>
+                              <a:ext uri="{28A0092B-C50C-407E-A947-70E740481C1C}">
+                                <a14:useLocalDpi xmlns:a14="http://schemas.microsoft.com/office/drawing/2010/main" val="0"/>
+                              </a:ext>
+                            </a:extLst>
+                          </a:blip>
+                          <a:stretch>
+                            <a:fillRect/>
+                          </a:stretch>
+                        </pic:blipFill>
+                        <pic:spPr>
+                          <a:xfrm>
+                            <a:off x="0" y="0"/>
+                            <a:ext cx="1077410" cy="6247240"/>
+                          </a:xfrm>
+                          <a:prstGeom prst="rect">
+                            <a:avLst/>
+                          </a:prstGeom>
+                        </pic:spPr>
+                      </pic:pic>
+                    </a:graphicData>
+                  </a:graphic>
+                </wp:inline>
+              </w:drawing>
+            </w:r>
+          </w:p>
+        </w:tc>
+        <w:tc>
+          <w:tcPr>
+            <w:tcW w:w="3402" w:type="dxa"/>
+          </w:tcPr>
+          <w:p>
+            <w:r>
+              <w:t>https://2019.igem.org/wiki/images/6/67/T--NCTU_Formosa--lc.png</w:t>
+            </w:r>
+            <w:bookmarkStart w:id="0" w:name="_GoBack"/>
+            <w:bookmarkEnd w:id="0"/>
+          </w:p>
         </w:tc>
       </w:tr>
       <w:tr>

</xml_diff>